<commit_message>
Ingresa informacion tiempos tabla Doc
</commit_message>
<xml_diff>
--- a/Docs/Observaciones-Lab 4.docx
+++ b/Docs/Observaciones-Lab 4.docx
@@ -229,20 +229,95 @@
                 <w:lang w:val="es-419"/>
               </w:rPr>
             </w:pPr>
-          </w:p>
-        </w:tc>
-        <w:tc>
-          <w:tcPr>
-            <w:tcW w:w="1681" w:type="pct"/>
-          </w:tcPr>
-          <w:p>
-            <w:pPr>
-              <w:jc w:val="both"/>
-              <w:cnfStyle w:val="000000100000" w:firstRow="0" w:lastRow="0" w:firstColumn="0" w:lastColumn="0" w:oddVBand="0" w:evenVBand="0" w:oddHBand="1" w:evenHBand="0" w:firstRowFirstColumn="0" w:firstRowLastColumn="0" w:lastRowFirstColumn="0" w:lastRowLastColumn="0"/>
+            <w:r>
               <w:rPr>
                 <w:rFonts w:ascii="Dax-Regular" w:hAnsi="Dax-Regular"/>
                 <w:noProof w:val="0"/>
                 <w:lang w:val="es-419"/>
+              </w:rPr>
+              <w:t>Ryzen 7 4800H</w:t>
+            </w:r>
+          </w:p>
+          <w:p>
+            <w:pPr>
+              <w:jc w:val="both"/>
+              <w:cnfStyle w:val="000000100000" w:firstRow="0" w:lastRow="0" w:firstColumn="0" w:lastColumn="0" w:oddVBand="0" w:evenVBand="0" w:oddHBand="1" w:evenHBand="0" w:firstRowFirstColumn="0" w:firstRowLastColumn="0" w:lastRowFirstColumn="0" w:lastRowLastColumn="0"/>
+              <w:rPr>
+                <w:rFonts w:ascii="Dax-Regular" w:hAnsi="Dax-Regular"/>
+                <w:noProof w:val="0"/>
+                <w:lang w:val="es-419"/>
+              </w:rPr>
+            </w:pPr>
+            <w:r>
+              <w:rPr>
+                <w:rFonts w:ascii="Dax-Regular" w:hAnsi="Dax-Regular"/>
+                <w:noProof w:val="0"/>
+                <w:lang w:val="es-419"/>
+              </w:rPr>
+              <w:t>2.90 G</w:t>
+            </w:r>
+            <w:r>
+              <w:rPr>
+                <w:rFonts w:ascii="Dax-Regular" w:hAnsi="Dax-Regular"/>
+                <w:noProof w:val="0"/>
+                <w:lang w:val="es-419"/>
+              </w:rPr>
+              <w:t>Hz</w:t>
+            </w:r>
+          </w:p>
+        </w:tc>
+        <w:tc>
+          <w:tcPr>
+            <w:tcW w:w="1681" w:type="pct"/>
+          </w:tcPr>
+          <w:p>
+            <w:pPr>
+              <w:jc w:val="both"/>
+              <w:cnfStyle w:val="000000100000" w:firstRow="0" w:lastRow="0" w:firstColumn="0" w:lastColumn="0" w:oddVBand="0" w:evenVBand="0" w:oddHBand="1" w:evenHBand="0" w:firstRowFirstColumn="0" w:firstRowLastColumn="0" w:lastRowFirstColumn="0" w:lastRowLastColumn="0"/>
+              <w:rPr>
+                <w:rFonts w:ascii="Dax-Regular" w:hAnsi="Dax-Regular"/>
+                <w:noProof w:val="0"/>
+              </w:rPr>
+            </w:pPr>
+            <w:r>
+              <w:rPr>
+                <w:rFonts w:ascii="Dax-Regular" w:hAnsi="Dax-Regular"/>
+                <w:noProof w:val="0"/>
+              </w:rPr>
+              <w:t>Intel Core i5 dos nucle</w:t>
+            </w:r>
+            <w:r>
+              <w:rPr>
+                <w:rFonts w:ascii="Dax-Regular" w:hAnsi="Dax-Regular"/>
+                <w:noProof w:val="0"/>
+              </w:rPr>
+              <w:t>os</w:t>
+            </w:r>
+          </w:p>
+          <w:p>
+            <w:pPr>
+              <w:jc w:val="both"/>
+              <w:cnfStyle w:val="000000100000" w:firstRow="0" w:lastRow="0" w:firstColumn="0" w:lastColumn="0" w:oddVBand="0" w:evenVBand="0" w:oddHBand="1" w:evenHBand="0" w:firstRowFirstColumn="0" w:firstRowLastColumn="0" w:lastRowFirstColumn="0" w:lastRowLastColumn="0"/>
+              <w:rPr>
+                <w:rFonts w:ascii="Dax-Regular" w:hAnsi="Dax-Regular"/>
+                <w:noProof w:val="0"/>
+              </w:rPr>
+            </w:pPr>
+            <w:r>
+              <w:rPr>
+                <w:rFonts w:ascii="Dax-Regular" w:hAnsi="Dax-Regular"/>
+                <w:noProof w:val="0"/>
+              </w:rPr>
+              <w:t>1.8 GHz</w:t>
+            </w:r>
+          </w:p>
+          <w:p>
+            <w:pPr>
+              <w:jc w:val="both"/>
+              <w:cnfStyle w:val="000000100000" w:firstRow="0" w:lastRow="0" w:firstColumn="0" w:lastColumn="0" w:oddVBand="0" w:evenVBand="0" w:oddHBand="1" w:evenHBand="0" w:firstRowFirstColumn="0" w:firstRowLastColumn="0" w:lastRowFirstColumn="0" w:lastRowLastColumn="0"/>
+              <w:rPr>
+                <w:rFonts w:ascii="Dax-Regular" w:hAnsi="Dax-Regular"/>
+                <w:noProof w:val="0"/>
               </w:rPr>
             </w:pPr>
           </w:p>
@@ -290,22 +365,38 @@
                 <w:lang w:val="es-419"/>
               </w:rPr>
             </w:pPr>
-          </w:p>
-        </w:tc>
-        <w:tc>
-          <w:tcPr>
-            <w:tcW w:w="1681" w:type="pct"/>
-          </w:tcPr>
-          <w:p>
-            <w:pPr>
-              <w:jc w:val="both"/>
-              <w:cnfStyle w:val="000000000000" w:firstRow="0" w:lastRow="0" w:firstColumn="0" w:lastColumn="0" w:oddVBand="0" w:evenVBand="0" w:oddHBand="0" w:evenHBand="0" w:firstRowFirstColumn="0" w:firstRowLastColumn="0" w:lastRowFirstColumn="0" w:lastRowLastColumn="0"/>
+            <w:r>
               <w:rPr>
                 <w:rFonts w:ascii="Dax-Regular" w:hAnsi="Dax-Regular"/>
                 <w:noProof w:val="0"/>
                 <w:lang w:val="es-419"/>
               </w:rPr>
-            </w:pPr>
+              <w:t>16 GB</w:t>
+            </w:r>
+          </w:p>
+        </w:tc>
+        <w:tc>
+          <w:tcPr>
+            <w:tcW w:w="1681" w:type="pct"/>
+          </w:tcPr>
+          <w:p>
+            <w:pPr>
+              <w:jc w:val="both"/>
+              <w:cnfStyle w:val="000000000000" w:firstRow="0" w:lastRow="0" w:firstColumn="0" w:lastColumn="0" w:oddVBand="0" w:evenVBand="0" w:oddHBand="0" w:evenHBand="0" w:firstRowFirstColumn="0" w:firstRowLastColumn="0" w:lastRowFirstColumn="0" w:lastRowLastColumn="0"/>
+              <w:rPr>
+                <w:rFonts w:ascii="Dax-Regular" w:hAnsi="Dax-Regular"/>
+                <w:noProof w:val="0"/>
+                <w:lang w:val="es-419"/>
+              </w:rPr>
+            </w:pPr>
+            <w:r>
+              <w:rPr>
+                <w:rFonts w:ascii="Dax-Regular" w:hAnsi="Dax-Regular"/>
+                <w:noProof w:val="0"/>
+                <w:lang w:val="es-419"/>
+              </w:rPr>
+              <w:t xml:space="preserve">8 Gb ram </w:t>
+            </w:r>
           </w:p>
         </w:tc>
       </w:tr>
@@ -352,6 +443,22 @@
                 <w:lang w:val="es-419"/>
               </w:rPr>
             </w:pPr>
+            <w:r>
+              <w:rPr>
+                <w:rFonts w:ascii="Dax-Regular" w:hAnsi="Dax-Regular"/>
+                <w:noProof w:val="0"/>
+                <w:lang w:val="es-419"/>
+              </w:rPr>
+              <w:t>Windows 10 Pro</w:t>
+            </w:r>
+            <w:r>
+              <w:rPr>
+                <w:rFonts w:ascii="Dax-Regular" w:hAnsi="Dax-Regular"/>
+                <w:noProof w:val="0"/>
+                <w:lang w:val="es-419"/>
+              </w:rPr>
+              <w:t xml:space="preserve"> 64 bits</w:t>
+            </w:r>
           </w:p>
         </w:tc>
         <w:tc>
@@ -369,6 +476,14 @@
                 <w:lang w:val="es-419"/>
               </w:rPr>
             </w:pPr>
+            <w:r>
+              <w:rPr>
+                <w:rFonts w:ascii="Dax-Regular" w:hAnsi="Dax-Regular"/>
+                <w:noProof w:val="0"/>
+                <w:lang w:val="es-419"/>
+              </w:rPr>
+              <w:t>macOS Catalina 10.15.7</w:t>
+            </w:r>
           </w:p>
         </w:tc>
       </w:tr>
@@ -472,12 +587,12 @@
         <w:tblLook w:val="04A0" w:firstRow="1" w:lastRow="0" w:firstColumn="1" w:lastColumn="0" w:noHBand="0" w:noVBand="1"/>
       </w:tblPr>
       <w:tblGrid>
-        <w:gridCol w:w="2067"/>
-        <w:gridCol w:w="2349"/>
-        <w:gridCol w:w="1457"/>
-        <w:gridCol w:w="1095"/>
-        <w:gridCol w:w="1150"/>
-        <w:gridCol w:w="1242"/>
+        <w:gridCol w:w="1972"/>
+        <w:gridCol w:w="2252"/>
+        <w:gridCol w:w="1429"/>
+        <w:gridCol w:w="1202"/>
+        <w:gridCol w:w="1236"/>
+        <w:gridCol w:w="1269"/>
       </w:tblGrid>
       <w:tr>
         <w:trPr>
@@ -755,6 +870,13 @@
                 <w:color w:val="000000"/>
               </w:rPr>
             </w:pPr>
+            <w:r>
+              <w:rPr>
+                <w:rFonts w:ascii="Dax-Regular" w:eastAsia="Times New Roman" w:hAnsi="Dax-Regular" w:cs="Calibri"/>
+                <w:color w:val="000000"/>
+              </w:rPr>
+              <w:t>100</w:t>
+            </w:r>
           </w:p>
         </w:tc>
         <w:tc>
@@ -778,6 +900,13 @@
                 <w:color w:val="000000"/>
               </w:rPr>
             </w:pPr>
+            <w:r>
+              <w:rPr>
+                <w:rFonts w:ascii="Dax-Regular" w:eastAsia="Times New Roman" w:hAnsi="Dax-Regular" w:cs="Calibri"/>
+                <w:color w:val="000000"/>
+              </w:rPr>
+              <w:t>15.63</w:t>
+            </w:r>
           </w:p>
         </w:tc>
         <w:tc>
@@ -801,6 +930,13 @@
                 <w:color w:val="000000"/>
               </w:rPr>
             </w:pPr>
+            <w:r>
+              <w:rPr>
+                <w:rFonts w:ascii="Dax-Regular" w:eastAsia="Times New Roman" w:hAnsi="Dax-Regular" w:cs="Calibri"/>
+                <w:color w:val="000000"/>
+              </w:rPr>
+              <w:t>0.0</w:t>
+            </w:r>
           </w:p>
         </w:tc>
         <w:tc>
@@ -824,6 +960,13 @@
                 <w:color w:val="000000"/>
               </w:rPr>
             </w:pPr>
+            <w:r>
+              <w:rPr>
+                <w:rFonts w:ascii="Dax-Regular" w:eastAsia="Times New Roman" w:hAnsi="Dax-Regular" w:cs="Calibri"/>
+                <w:color w:val="000000"/>
+              </w:rPr>
+              <w:t>0.0</w:t>
+            </w:r>
           </w:p>
         </w:tc>
         <w:tc>
@@ -847,6 +990,385 @@
                 <w:color w:val="000000"/>
               </w:rPr>
             </w:pPr>
+            <w:r>
+              <w:rPr>
+                <w:rFonts w:ascii="Dax-Regular" w:eastAsia="Times New Roman" w:hAnsi="Dax-Regular" w:cs="Calibri"/>
+                <w:color w:val="000000"/>
+              </w:rPr>
+              <w:t>5.21</w:t>
+            </w:r>
+          </w:p>
+        </w:tc>
+      </w:tr>
+      <w:tr>
+        <w:trPr>
+          <w:trHeight w:val="37"/>
+        </w:trPr>
+        <w:tc>
+          <w:tcPr>
+            <w:tcW w:w="0" w:type="auto"/>
+            <w:tcBorders>
+              <w:top w:val="nil"/>
+              <w:left w:val="nil"/>
+              <w:bottom w:val="nil"/>
+              <w:right w:val="nil"/>
+            </w:tcBorders>
+            <w:shd w:val="clear" w:color="D9D9D9" w:fill="D9D9D9"/>
+            <w:vAlign w:val="center"/>
+          </w:tcPr>
+          <w:p>
+            <w:pPr>
+              <w:spacing w:after="0" w:line="240" w:lineRule="auto"/>
+              <w:jc w:val="center"/>
+              <w:rPr>
+                <w:rFonts w:ascii="Dax-Regular" w:eastAsia="Times New Roman" w:hAnsi="Dax-Regular" w:cs="Calibri"/>
+                <w:color w:val="000000"/>
+              </w:rPr>
+            </w:pPr>
+            <w:r>
+              <w:rPr>
+                <w:rFonts w:ascii="Dax-Regular" w:eastAsia="Times New Roman" w:hAnsi="Dax-Regular" w:cs="Calibri"/>
+                <w:color w:val="000000"/>
+              </w:rPr>
+              <w:t>0.50%</w:t>
+            </w:r>
+          </w:p>
+        </w:tc>
+        <w:tc>
+          <w:tcPr>
+            <w:tcW w:w="0" w:type="auto"/>
+            <w:tcBorders>
+              <w:top w:val="nil"/>
+              <w:left w:val="nil"/>
+              <w:bottom w:val="nil"/>
+              <w:right w:val="nil"/>
+            </w:tcBorders>
+            <w:shd w:val="clear" w:color="D9D9D9" w:fill="D9D9D9"/>
+            <w:noWrap/>
+            <w:vAlign w:val="center"/>
+          </w:tcPr>
+          <w:p>
+            <w:pPr>
+              <w:spacing w:after="0" w:line="240" w:lineRule="auto"/>
+              <w:jc w:val="center"/>
+              <w:rPr>
+                <w:rFonts w:ascii="Dax-Regular" w:eastAsia="Times New Roman" w:hAnsi="Dax-Regular" w:cs="Calibri"/>
+                <w:color w:val="000000"/>
+              </w:rPr>
+            </w:pPr>
+            <w:r>
+              <w:rPr>
+                <w:rFonts w:ascii="Dax-Regular" w:eastAsia="Times New Roman" w:hAnsi="Dax-Regular" w:cs="Calibri"/>
+                <w:color w:val="000000"/>
+              </w:rPr>
+              <w:t>500</w:t>
+            </w:r>
+          </w:p>
+        </w:tc>
+        <w:tc>
+          <w:tcPr>
+            <w:tcW w:w="0" w:type="auto"/>
+            <w:tcBorders>
+              <w:top w:val="nil"/>
+              <w:left w:val="nil"/>
+              <w:bottom w:val="nil"/>
+              <w:right w:val="nil"/>
+            </w:tcBorders>
+            <w:shd w:val="clear" w:color="D9D9D9" w:fill="D9D9D9"/>
+            <w:vAlign w:val="center"/>
+          </w:tcPr>
+          <w:p>
+            <w:pPr>
+              <w:spacing w:after="0" w:line="240" w:lineRule="auto"/>
+              <w:jc w:val="center"/>
+              <w:rPr>
+                <w:rFonts w:ascii="Dax-Regular" w:eastAsia="Times New Roman" w:hAnsi="Dax-Regular" w:cs="Calibri"/>
+                <w:color w:val="000000"/>
+              </w:rPr>
+            </w:pPr>
+            <w:r>
+              <w:rPr>
+                <w:rFonts w:ascii="Dax-Regular" w:eastAsia="Times New Roman" w:hAnsi="Dax-Regular" w:cs="Calibri"/>
+                <w:color w:val="000000"/>
+              </w:rPr>
+              <w:t>328.13</w:t>
+            </w:r>
+          </w:p>
+        </w:tc>
+        <w:tc>
+          <w:tcPr>
+            <w:tcW w:w="0" w:type="auto"/>
+            <w:tcBorders>
+              <w:top w:val="nil"/>
+              <w:left w:val="nil"/>
+              <w:bottom w:val="nil"/>
+              <w:right w:val="nil"/>
+            </w:tcBorders>
+            <w:shd w:val="clear" w:color="D9D9D9" w:fill="D9D9D9"/>
+            <w:vAlign w:val="center"/>
+          </w:tcPr>
+          <w:p>
+            <w:pPr>
+              <w:spacing w:after="0" w:line="240" w:lineRule="auto"/>
+              <w:jc w:val="center"/>
+              <w:rPr>
+                <w:rFonts w:ascii="Dax-Regular" w:eastAsia="Times New Roman" w:hAnsi="Dax-Regular" w:cs="Calibri"/>
+                <w:color w:val="000000"/>
+              </w:rPr>
+            </w:pPr>
+            <w:r>
+              <w:rPr>
+                <w:rFonts w:ascii="Dax-Regular" w:eastAsia="Times New Roman" w:hAnsi="Dax-Regular" w:cs="Calibri"/>
+                <w:color w:val="000000"/>
+              </w:rPr>
+              <w:t>31.25</w:t>
+            </w:r>
+          </w:p>
+        </w:tc>
+        <w:tc>
+          <w:tcPr>
+            <w:tcW w:w="0" w:type="auto"/>
+            <w:tcBorders>
+              <w:top w:val="nil"/>
+              <w:left w:val="nil"/>
+              <w:bottom w:val="nil"/>
+              <w:right w:val="nil"/>
+            </w:tcBorders>
+            <w:shd w:val="clear" w:color="D9D9D9" w:fill="D9D9D9"/>
+            <w:vAlign w:val="center"/>
+          </w:tcPr>
+          <w:p>
+            <w:pPr>
+              <w:spacing w:after="0" w:line="240" w:lineRule="auto"/>
+              <w:jc w:val="center"/>
+              <w:rPr>
+                <w:rFonts w:ascii="Dax-Regular" w:eastAsia="Times New Roman" w:hAnsi="Dax-Regular" w:cs="Calibri"/>
+                <w:color w:val="000000"/>
+              </w:rPr>
+            </w:pPr>
+            <w:r>
+              <w:rPr>
+                <w:rFonts w:ascii="Dax-Regular" w:eastAsia="Times New Roman" w:hAnsi="Dax-Regular" w:cs="Calibri"/>
+                <w:color w:val="000000"/>
+              </w:rPr>
+              <w:t>31.25</w:t>
+            </w:r>
+          </w:p>
+        </w:tc>
+        <w:tc>
+          <w:tcPr>
+            <w:tcW w:w="0" w:type="auto"/>
+            <w:tcBorders>
+              <w:top w:val="nil"/>
+              <w:left w:val="nil"/>
+              <w:bottom w:val="nil"/>
+              <w:right w:val="nil"/>
+            </w:tcBorders>
+            <w:shd w:val="clear" w:color="D9D9D9" w:fill="D9D9D9"/>
+            <w:vAlign w:val="center"/>
+          </w:tcPr>
+          <w:p>
+            <w:pPr>
+              <w:spacing w:after="0" w:line="240" w:lineRule="auto"/>
+              <w:jc w:val="center"/>
+              <w:rPr>
+                <w:rFonts w:ascii="Dax-Regular" w:eastAsia="Times New Roman" w:hAnsi="Dax-Regular" w:cs="Calibri"/>
+                <w:color w:val="000000"/>
+              </w:rPr>
+            </w:pPr>
+            <w:r>
+              <w:rPr>
+                <w:rFonts w:ascii="Dax-Regular" w:eastAsia="Times New Roman" w:hAnsi="Dax-Regular" w:cs="Calibri"/>
+                <w:color w:val="000000"/>
+              </w:rPr>
+              <w:t>15.63</w:t>
+            </w:r>
+          </w:p>
+        </w:tc>
+      </w:tr>
+      <w:tr>
+        <w:trPr>
+          <w:trHeight w:val="37"/>
+        </w:trPr>
+        <w:tc>
+          <w:tcPr>
+            <w:tcW w:w="0" w:type="auto"/>
+            <w:tcBorders>
+              <w:top w:val="nil"/>
+              <w:left w:val="nil"/>
+              <w:bottom w:val="nil"/>
+              <w:right w:val="nil"/>
+            </w:tcBorders>
+            <w:shd w:val="clear" w:color="D9D9D9" w:fill="D9D9D9"/>
+            <w:vAlign w:val="center"/>
+          </w:tcPr>
+          <w:p>
+            <w:pPr>
+              <w:spacing w:after="0" w:line="240" w:lineRule="auto"/>
+              <w:jc w:val="center"/>
+              <w:rPr>
+                <w:rFonts w:ascii="Dax-Regular" w:eastAsia="Times New Roman" w:hAnsi="Dax-Regular" w:cs="Calibri"/>
+                <w:color w:val="000000"/>
+              </w:rPr>
+            </w:pPr>
+            <w:r>
+              <w:rPr>
+                <w:rFonts w:ascii="Dax-Regular" w:eastAsia="Times New Roman" w:hAnsi="Dax-Regular" w:cs="Calibri"/>
+                <w:color w:val="000000"/>
+              </w:rPr>
+              <w:t>0.50%</w:t>
+            </w:r>
+          </w:p>
+        </w:tc>
+        <w:tc>
+          <w:tcPr>
+            <w:tcW w:w="0" w:type="auto"/>
+            <w:tcBorders>
+              <w:top w:val="nil"/>
+              <w:left w:val="nil"/>
+              <w:bottom w:val="nil"/>
+              <w:right w:val="nil"/>
+            </w:tcBorders>
+            <w:shd w:val="clear" w:color="D9D9D9" w:fill="D9D9D9"/>
+            <w:noWrap/>
+            <w:vAlign w:val="center"/>
+          </w:tcPr>
+          <w:p>
+            <w:pPr>
+              <w:spacing w:after="0" w:line="240" w:lineRule="auto"/>
+              <w:jc w:val="center"/>
+              <w:rPr>
+                <w:rFonts w:ascii="Dax-Regular" w:eastAsia="Times New Roman" w:hAnsi="Dax-Regular" w:cs="Calibri"/>
+                <w:color w:val="000000"/>
+              </w:rPr>
+            </w:pPr>
+            <w:r>
+              <w:rPr>
+                <w:rFonts w:ascii="Dax-Regular" w:eastAsia="Times New Roman" w:hAnsi="Dax-Regular" w:cs="Calibri"/>
+                <w:color w:val="000000"/>
+              </w:rPr>
+              <w:t>700</w:t>
+            </w:r>
+          </w:p>
+        </w:tc>
+        <w:tc>
+          <w:tcPr>
+            <w:tcW w:w="0" w:type="auto"/>
+            <w:tcBorders>
+              <w:top w:val="nil"/>
+              <w:left w:val="nil"/>
+              <w:bottom w:val="nil"/>
+              <w:right w:val="nil"/>
+            </w:tcBorders>
+            <w:shd w:val="clear" w:color="D9D9D9" w:fill="D9D9D9"/>
+            <w:vAlign w:val="center"/>
+          </w:tcPr>
+          <w:p>
+            <w:pPr>
+              <w:spacing w:after="0" w:line="240" w:lineRule="auto"/>
+              <w:jc w:val="center"/>
+              <w:rPr>
+                <w:rFonts w:ascii="Dax-Regular" w:eastAsia="Times New Roman" w:hAnsi="Dax-Regular" w:cs="Calibri"/>
+                <w:color w:val="000000"/>
+              </w:rPr>
+            </w:pPr>
+            <w:r>
+              <w:rPr>
+                <w:rFonts w:ascii="Dax-Regular" w:eastAsia="Times New Roman" w:hAnsi="Dax-Regular" w:cs="Calibri"/>
+                <w:color w:val="000000"/>
+              </w:rPr>
+              <w:t>640.63</w:t>
+            </w:r>
+          </w:p>
+        </w:tc>
+        <w:tc>
+          <w:tcPr>
+            <w:tcW w:w="0" w:type="auto"/>
+            <w:tcBorders>
+              <w:top w:val="nil"/>
+              <w:left w:val="nil"/>
+              <w:bottom w:val="nil"/>
+              <w:right w:val="nil"/>
+            </w:tcBorders>
+            <w:shd w:val="clear" w:color="D9D9D9" w:fill="D9D9D9"/>
+            <w:vAlign w:val="center"/>
+          </w:tcPr>
+          <w:p>
+            <w:pPr>
+              <w:spacing w:after="0" w:line="240" w:lineRule="auto"/>
+              <w:jc w:val="center"/>
+              <w:rPr>
+                <w:rFonts w:ascii="Dax-Regular" w:eastAsia="Times New Roman" w:hAnsi="Dax-Regular" w:cs="Calibri"/>
+                <w:color w:val="000000"/>
+              </w:rPr>
+            </w:pPr>
+            <w:r>
+              <w:rPr>
+                <w:rFonts w:ascii="Dax-Regular" w:eastAsia="Times New Roman" w:hAnsi="Dax-Regular" w:cs="Calibri"/>
+                <w:color w:val="000000"/>
+              </w:rPr>
+              <w:t>46.88</w:t>
+            </w:r>
+          </w:p>
+        </w:tc>
+        <w:tc>
+          <w:tcPr>
+            <w:tcW w:w="0" w:type="auto"/>
+            <w:tcBorders>
+              <w:top w:val="nil"/>
+              <w:left w:val="nil"/>
+              <w:bottom w:val="nil"/>
+              <w:right w:val="nil"/>
+            </w:tcBorders>
+            <w:shd w:val="clear" w:color="D9D9D9" w:fill="D9D9D9"/>
+            <w:vAlign w:val="center"/>
+          </w:tcPr>
+          <w:p>
+            <w:pPr>
+              <w:spacing w:after="0" w:line="240" w:lineRule="auto"/>
+              <w:jc w:val="center"/>
+              <w:rPr>
+                <w:rFonts w:ascii="Dax-Regular" w:eastAsia="Times New Roman" w:hAnsi="Dax-Regular" w:cs="Calibri"/>
+                <w:color w:val="000000"/>
+              </w:rPr>
+            </w:pPr>
+            <w:r>
+              <w:rPr>
+                <w:rFonts w:ascii="Dax-Regular" w:eastAsia="Times New Roman" w:hAnsi="Dax-Regular" w:cs="Calibri"/>
+                <w:color w:val="000000"/>
+              </w:rPr>
+              <w:t>46.88</w:t>
+            </w:r>
+          </w:p>
+        </w:tc>
+        <w:tc>
+          <w:tcPr>
+            <w:tcW w:w="0" w:type="auto"/>
+            <w:tcBorders>
+              <w:top w:val="nil"/>
+              <w:left w:val="nil"/>
+              <w:bottom w:val="nil"/>
+              <w:right w:val="nil"/>
+            </w:tcBorders>
+            <w:shd w:val="clear" w:color="D9D9D9" w:fill="D9D9D9"/>
+            <w:vAlign w:val="center"/>
+          </w:tcPr>
+          <w:p>
+            <w:pPr>
+              <w:spacing w:after="0" w:line="240" w:lineRule="auto"/>
+              <w:jc w:val="center"/>
+              <w:rPr>
+                <w:rFonts w:ascii="Dax-Regular" w:eastAsia="Times New Roman" w:hAnsi="Dax-Regular" w:cs="Calibri"/>
+                <w:color w:val="000000"/>
+              </w:rPr>
+            </w:pPr>
+            <w:r>
+              <w:rPr>
+                <w:rFonts w:ascii="Dax-Regular" w:eastAsia="Times New Roman" w:hAnsi="Dax-Regular" w:cs="Calibri"/>
+                <w:color w:val="000000"/>
+              </w:rPr>
+              <w:t>31.25</w:t>
+            </w:r>
           </w:p>
         </w:tc>
       </w:tr>
@@ -860,7 +1382,7 @@
             <w:tcBorders>
               <w:top w:val="nil"/>
               <w:left w:val="nil"/>
-              <w:bottom w:val="single" w:sz="4" w:space="0" w:color="000000"/>
+              <w:bottom w:val="nil"/>
               <w:right w:val="nil"/>
             </w:tcBorders>
             <w:shd w:val="clear" w:color="auto" w:fill="auto"/>
@@ -881,17 +1403,17 @@
                 <w:rFonts w:ascii="Dax-Regular" w:eastAsia="Times New Roman" w:hAnsi="Dax-Regular" w:cs="Calibri"/>
                 <w:color w:val="000000"/>
               </w:rPr>
-              <w:t>100.00%</w:t>
-            </w:r>
-          </w:p>
-        </w:tc>
-        <w:tc>
-          <w:tcPr>
-            <w:tcW w:w="0" w:type="auto"/>
-            <w:tcBorders>
-              <w:top w:val="nil"/>
-              <w:left w:val="nil"/>
-              <w:bottom w:val="single" w:sz="4" w:space="0" w:color="000000"/>
+              <w:t>10.00%</w:t>
+            </w:r>
+          </w:p>
+        </w:tc>
+        <w:tc>
+          <w:tcPr>
+            <w:tcW w:w="0" w:type="auto"/>
+            <w:tcBorders>
+              <w:top w:val="nil"/>
+              <w:left w:val="nil"/>
+              <w:bottom w:val="nil"/>
               <w:right w:val="nil"/>
             </w:tcBorders>
             <w:shd w:val="clear" w:color="auto" w:fill="auto"/>
@@ -907,8 +1429,340 @@
                 <w:color w:val="000000"/>
               </w:rPr>
             </w:pPr>
-          </w:p>
-        </w:tc>
+            <w:r>
+              <w:rPr>
+                <w:rFonts w:ascii="Dax-Regular" w:eastAsia="Times New Roman" w:hAnsi="Dax-Regular" w:cs="Calibri"/>
+                <w:color w:val="000000"/>
+              </w:rPr>
+              <w:t>2000</w:t>
+            </w:r>
+          </w:p>
+        </w:tc>
+        <w:tc>
+          <w:tcPr>
+            <w:tcW w:w="0" w:type="auto"/>
+            <w:tcBorders>
+              <w:top w:val="nil"/>
+              <w:left w:val="nil"/>
+              <w:bottom w:val="nil"/>
+              <w:right w:val="nil"/>
+            </w:tcBorders>
+            <w:shd w:val="clear" w:color="auto" w:fill="auto"/>
+            <w:vAlign w:val="center"/>
+          </w:tcPr>
+          <w:p>
+            <w:pPr>
+              <w:spacing w:after="0" w:line="240" w:lineRule="auto"/>
+              <w:jc w:val="center"/>
+              <w:rPr>
+                <w:rFonts w:ascii="Dax-Regular" w:eastAsia="Times New Roman" w:hAnsi="Dax-Regular" w:cs="Calibri"/>
+                <w:color w:val="000000"/>
+              </w:rPr>
+            </w:pPr>
+            <w:r>
+              <w:rPr>
+                <w:rFonts w:ascii="Dax-Regular" w:eastAsia="Times New Roman" w:hAnsi="Dax-Regular" w:cs="Calibri"/>
+                <w:color w:val="000000"/>
+              </w:rPr>
+              <w:t>5203.13</w:t>
+            </w:r>
+          </w:p>
+        </w:tc>
+        <w:tc>
+          <w:tcPr>
+            <w:tcW w:w="0" w:type="auto"/>
+            <w:tcBorders>
+              <w:top w:val="nil"/>
+              <w:left w:val="nil"/>
+              <w:bottom w:val="nil"/>
+              <w:right w:val="nil"/>
+            </w:tcBorders>
+            <w:shd w:val="clear" w:color="auto" w:fill="auto"/>
+            <w:vAlign w:val="center"/>
+          </w:tcPr>
+          <w:p>
+            <w:pPr>
+              <w:spacing w:after="0" w:line="240" w:lineRule="auto"/>
+              <w:jc w:val="center"/>
+              <w:rPr>
+                <w:rFonts w:ascii="Dax-Regular" w:eastAsia="Times New Roman" w:hAnsi="Dax-Regular" w:cs="Calibri"/>
+                <w:color w:val="000000"/>
+              </w:rPr>
+            </w:pPr>
+            <w:r>
+              <w:rPr>
+                <w:rFonts w:ascii="Dax-Regular" w:eastAsia="Times New Roman" w:hAnsi="Dax-Regular" w:cs="Calibri"/>
+                <w:color w:val="000000"/>
+              </w:rPr>
+              <w:t>171.88</w:t>
+            </w:r>
+          </w:p>
+        </w:tc>
+        <w:tc>
+          <w:tcPr>
+            <w:tcW w:w="0" w:type="auto"/>
+            <w:tcBorders>
+              <w:top w:val="nil"/>
+              <w:left w:val="nil"/>
+              <w:bottom w:val="nil"/>
+              <w:right w:val="nil"/>
+            </w:tcBorders>
+            <w:shd w:val="clear" w:color="auto" w:fill="auto"/>
+            <w:vAlign w:val="center"/>
+          </w:tcPr>
+          <w:p>
+            <w:pPr>
+              <w:spacing w:after="0" w:line="240" w:lineRule="auto"/>
+              <w:jc w:val="center"/>
+              <w:rPr>
+                <w:rFonts w:ascii="Dax-Regular" w:eastAsia="Times New Roman" w:hAnsi="Dax-Regular" w:cs="Calibri"/>
+                <w:color w:val="000000"/>
+              </w:rPr>
+            </w:pPr>
+            <w:r>
+              <w:rPr>
+                <w:rFonts w:ascii="Dax-Regular" w:eastAsia="Times New Roman" w:hAnsi="Dax-Regular" w:cs="Calibri"/>
+                <w:color w:val="000000"/>
+              </w:rPr>
+              <w:t>234.38</w:t>
+            </w:r>
+          </w:p>
+        </w:tc>
+        <w:tc>
+          <w:tcPr>
+            <w:tcW w:w="0" w:type="auto"/>
+            <w:tcBorders>
+              <w:top w:val="nil"/>
+              <w:left w:val="nil"/>
+              <w:bottom w:val="nil"/>
+              <w:right w:val="nil"/>
+            </w:tcBorders>
+            <w:shd w:val="clear" w:color="auto" w:fill="auto"/>
+            <w:vAlign w:val="center"/>
+          </w:tcPr>
+          <w:p>
+            <w:pPr>
+              <w:spacing w:after="0" w:line="240" w:lineRule="auto"/>
+              <w:jc w:val="center"/>
+              <w:rPr>
+                <w:rFonts w:ascii="Dax-Regular" w:eastAsia="Times New Roman" w:hAnsi="Dax-Regular" w:cs="Calibri"/>
+                <w:color w:val="000000"/>
+              </w:rPr>
+            </w:pPr>
+            <w:r>
+              <w:rPr>
+                <w:rFonts w:ascii="Dax-Regular" w:eastAsia="Times New Roman" w:hAnsi="Dax-Regular" w:cs="Calibri"/>
+                <w:color w:val="000000"/>
+              </w:rPr>
+              <w:t>109.38</w:t>
+            </w:r>
+          </w:p>
+        </w:tc>
+      </w:tr>
+      <w:tr>
+        <w:trPr>
+          <w:trHeight w:val="47"/>
+        </w:trPr>
+        <w:tc>
+          <w:tcPr>
+            <w:tcW w:w="0" w:type="auto"/>
+            <w:tcBorders>
+              <w:top w:val="nil"/>
+              <w:left w:val="nil"/>
+              <w:bottom w:val="nil"/>
+              <w:right w:val="nil"/>
+            </w:tcBorders>
+            <w:shd w:val="clear" w:color="auto" w:fill="FFFFFF" w:themeFill="background1"/>
+            <w:vAlign w:val="center"/>
+          </w:tcPr>
+          <w:p>
+            <w:pPr>
+              <w:spacing w:after="0" w:line="240" w:lineRule="auto"/>
+              <w:jc w:val="center"/>
+              <w:rPr>
+                <w:rFonts w:ascii="Dax-Regular" w:eastAsia="Times New Roman" w:hAnsi="Dax-Regular" w:cs="Calibri"/>
+                <w:color w:val="000000"/>
+              </w:rPr>
+            </w:pPr>
+            <w:r>
+              <w:rPr>
+                <w:rFonts w:ascii="Dax-Regular" w:eastAsia="Times New Roman" w:hAnsi="Dax-Regular" w:cs="Calibri"/>
+                <w:color w:val="000000"/>
+              </w:rPr>
+              <w:t>10.00%</w:t>
+            </w:r>
+          </w:p>
+        </w:tc>
+        <w:tc>
+          <w:tcPr>
+            <w:tcW w:w="0" w:type="auto"/>
+            <w:tcBorders>
+              <w:top w:val="nil"/>
+              <w:left w:val="nil"/>
+              <w:bottom w:val="nil"/>
+              <w:right w:val="nil"/>
+            </w:tcBorders>
+            <w:shd w:val="clear" w:color="auto" w:fill="FFFFFF" w:themeFill="background1"/>
+            <w:noWrap/>
+            <w:vAlign w:val="center"/>
+          </w:tcPr>
+          <w:p>
+            <w:pPr>
+              <w:spacing w:after="0" w:line="240" w:lineRule="auto"/>
+              <w:jc w:val="center"/>
+              <w:rPr>
+                <w:rFonts w:ascii="Dax-Regular" w:eastAsia="Times New Roman" w:hAnsi="Dax-Regular" w:cs="Calibri"/>
+                <w:color w:val="000000"/>
+              </w:rPr>
+            </w:pPr>
+            <w:r>
+              <w:rPr>
+                <w:rFonts w:ascii="Dax-Regular" w:eastAsia="Times New Roman" w:hAnsi="Dax-Regular" w:cs="Calibri"/>
+                <w:color w:val="000000"/>
+              </w:rPr>
+              <w:t>80000</w:t>
+            </w:r>
+          </w:p>
+        </w:tc>
+        <w:tc>
+          <w:tcPr>
+            <w:tcW w:w="0" w:type="auto"/>
+            <w:tcBorders>
+              <w:top w:val="nil"/>
+              <w:left w:val="nil"/>
+              <w:bottom w:val="nil"/>
+              <w:right w:val="nil"/>
+            </w:tcBorders>
+            <w:shd w:val="clear" w:color="auto" w:fill="FFFFFF" w:themeFill="background1"/>
+            <w:vAlign w:val="center"/>
+          </w:tcPr>
+          <w:p>
+            <w:pPr>
+              <w:spacing w:after="0" w:line="240" w:lineRule="auto"/>
+              <w:jc w:val="center"/>
+              <w:rPr>
+                <w:rFonts w:ascii="Dax-Regular" w:eastAsia="Times New Roman" w:hAnsi="Dax-Regular" w:cs="Calibri"/>
+                <w:color w:val="000000"/>
+              </w:rPr>
+            </w:pPr>
+            <w:r>
+              <w:rPr>
+                <w:rFonts w:ascii="Dax-Regular" w:eastAsia="Times New Roman" w:hAnsi="Dax-Regular" w:cs="Calibri"/>
+                <w:color w:val="000000"/>
+              </w:rPr>
+              <w:t>84203.1</w:t>
+            </w:r>
+            <w:r>
+              <w:rPr>
+                <w:rFonts w:ascii="Dax-Regular" w:eastAsia="Times New Roman" w:hAnsi="Dax-Regular" w:cs="Calibri"/>
+                <w:color w:val="000000"/>
+              </w:rPr>
+              <w:t>3</w:t>
+            </w:r>
+          </w:p>
+        </w:tc>
+        <w:tc>
+          <w:tcPr>
+            <w:tcW w:w="0" w:type="auto"/>
+            <w:tcBorders>
+              <w:top w:val="nil"/>
+              <w:left w:val="nil"/>
+              <w:bottom w:val="nil"/>
+              <w:right w:val="nil"/>
+            </w:tcBorders>
+            <w:shd w:val="clear" w:color="auto" w:fill="FFFFFF" w:themeFill="background1"/>
+            <w:vAlign w:val="center"/>
+          </w:tcPr>
+          <w:p>
+            <w:pPr>
+              <w:spacing w:after="0" w:line="240" w:lineRule="auto"/>
+              <w:jc w:val="center"/>
+              <w:rPr>
+                <w:rFonts w:ascii="Dax-Regular" w:eastAsia="Times New Roman" w:hAnsi="Dax-Regular" w:cs="Calibri"/>
+                <w:color w:val="000000"/>
+              </w:rPr>
+            </w:pPr>
+            <w:r>
+              <w:rPr>
+                <w:rFonts w:ascii="Dax-Regular" w:eastAsia="Times New Roman" w:hAnsi="Dax-Regular" w:cs="Calibri"/>
+                <w:color w:val="000000"/>
+              </w:rPr>
+              <w:t>1109.3</w:t>
+            </w:r>
+            <w:r>
+              <w:rPr>
+                <w:rFonts w:ascii="Dax-Regular" w:eastAsia="Times New Roman" w:hAnsi="Dax-Regular" w:cs="Calibri"/>
+                <w:color w:val="000000"/>
+              </w:rPr>
+              <w:t>8</w:t>
+            </w:r>
+          </w:p>
+        </w:tc>
+        <w:tc>
+          <w:tcPr>
+            <w:tcW w:w="0" w:type="auto"/>
+            <w:tcBorders>
+              <w:top w:val="nil"/>
+              <w:left w:val="nil"/>
+              <w:bottom w:val="nil"/>
+              <w:right w:val="nil"/>
+            </w:tcBorders>
+            <w:shd w:val="clear" w:color="auto" w:fill="FFFFFF" w:themeFill="background1"/>
+            <w:vAlign w:val="center"/>
+          </w:tcPr>
+          <w:p>
+            <w:pPr>
+              <w:spacing w:after="0" w:line="240" w:lineRule="auto"/>
+              <w:jc w:val="center"/>
+              <w:rPr>
+                <w:rFonts w:ascii="Dax-Regular" w:eastAsia="Times New Roman" w:hAnsi="Dax-Regular" w:cs="Calibri"/>
+                <w:color w:val="000000"/>
+              </w:rPr>
+            </w:pPr>
+            <w:r>
+              <w:rPr>
+                <w:rFonts w:ascii="Dax-Regular" w:eastAsia="Times New Roman" w:hAnsi="Dax-Regular" w:cs="Calibri"/>
+                <w:color w:val="000000"/>
+              </w:rPr>
+              <w:t>2406.25</w:t>
+            </w:r>
+          </w:p>
+        </w:tc>
+        <w:tc>
+          <w:tcPr>
+            <w:tcW w:w="0" w:type="auto"/>
+            <w:tcBorders>
+              <w:top w:val="nil"/>
+              <w:left w:val="nil"/>
+              <w:bottom w:val="nil"/>
+              <w:right w:val="nil"/>
+            </w:tcBorders>
+            <w:shd w:val="clear" w:color="auto" w:fill="FFFFFF" w:themeFill="background1"/>
+            <w:vAlign w:val="center"/>
+          </w:tcPr>
+          <w:p>
+            <w:pPr>
+              <w:spacing w:after="0" w:line="240" w:lineRule="auto"/>
+              <w:jc w:val="center"/>
+              <w:rPr>
+                <w:rFonts w:ascii="Dax-Regular" w:eastAsia="Times New Roman" w:hAnsi="Dax-Regular" w:cs="Calibri"/>
+                <w:color w:val="000000"/>
+              </w:rPr>
+            </w:pPr>
+            <w:r>
+              <w:rPr>
+                <w:rFonts w:ascii="Dax-Regular" w:eastAsia="Times New Roman" w:hAnsi="Dax-Regular" w:cs="Calibri"/>
+                <w:color w:val="000000"/>
+              </w:rPr>
+              <w:t>515.625</w:t>
+            </w:r>
+          </w:p>
+        </w:tc>
+      </w:tr>
+      <w:tr>
+        <w:trPr>
+          <w:trHeight w:val="47"/>
+        </w:trPr>
         <w:tc>
           <w:tcPr>
             <w:tcW w:w="0" w:type="auto"/>
@@ -918,18 +1772,25 @@
               <w:bottom w:val="single" w:sz="4" w:space="0" w:color="000000"/>
               <w:right w:val="nil"/>
             </w:tcBorders>
-            <w:shd w:val="clear" w:color="auto" w:fill="auto"/>
-            <w:vAlign w:val="center"/>
-          </w:tcPr>
-          <w:p>
-            <w:pPr>
-              <w:spacing w:after="0" w:line="240" w:lineRule="auto"/>
-              <w:jc w:val="center"/>
-              <w:rPr>
-                <w:rFonts w:ascii="Dax-Regular" w:eastAsia="Times New Roman" w:hAnsi="Dax-Regular" w:cs="Calibri"/>
-                <w:color w:val="000000"/>
-              </w:rPr>
-            </w:pPr>
+            <w:shd w:val="clear" w:color="auto" w:fill="FFFFFF" w:themeFill="background1"/>
+            <w:vAlign w:val="center"/>
+          </w:tcPr>
+          <w:p>
+            <w:pPr>
+              <w:spacing w:after="0" w:line="240" w:lineRule="auto"/>
+              <w:jc w:val="center"/>
+              <w:rPr>
+                <w:rFonts w:ascii="Dax-Regular" w:eastAsia="Times New Roman" w:hAnsi="Dax-Regular" w:cs="Calibri"/>
+                <w:color w:val="000000"/>
+              </w:rPr>
+            </w:pPr>
+            <w:r>
+              <w:rPr>
+                <w:rFonts w:ascii="Dax-Regular" w:eastAsia="Times New Roman" w:hAnsi="Dax-Regular" w:cs="Calibri"/>
+                <w:color w:val="000000"/>
+              </w:rPr>
+              <w:t>10.00%</w:t>
+            </w:r>
           </w:p>
         </w:tc>
         <w:tc>
@@ -941,18 +1802,26 @@
               <w:bottom w:val="single" w:sz="4" w:space="0" w:color="000000"/>
               <w:right w:val="nil"/>
             </w:tcBorders>
-            <w:shd w:val="clear" w:color="auto" w:fill="auto"/>
-            <w:vAlign w:val="center"/>
-          </w:tcPr>
-          <w:p>
-            <w:pPr>
-              <w:spacing w:after="0" w:line="240" w:lineRule="auto"/>
-              <w:jc w:val="center"/>
-              <w:rPr>
-                <w:rFonts w:ascii="Dax-Regular" w:eastAsia="Times New Roman" w:hAnsi="Dax-Regular" w:cs="Calibri"/>
-                <w:color w:val="000000"/>
-              </w:rPr>
-            </w:pPr>
+            <w:shd w:val="clear" w:color="auto" w:fill="FFFFFF" w:themeFill="background1"/>
+            <w:noWrap/>
+            <w:vAlign w:val="center"/>
+          </w:tcPr>
+          <w:p>
+            <w:pPr>
+              <w:spacing w:after="0" w:line="240" w:lineRule="auto"/>
+              <w:jc w:val="center"/>
+              <w:rPr>
+                <w:rFonts w:ascii="Dax-Regular" w:eastAsia="Times New Roman" w:hAnsi="Dax-Regular" w:cs="Calibri"/>
+                <w:color w:val="000000"/>
+              </w:rPr>
+            </w:pPr>
+            <w:r>
+              <w:rPr>
+                <w:rFonts w:ascii="Dax-Regular" w:eastAsia="Times New Roman" w:hAnsi="Dax-Regular" w:cs="Calibri"/>
+                <w:color w:val="000000"/>
+              </w:rPr>
+              <w:t>10000</w:t>
+            </w:r>
           </w:p>
         </w:tc>
         <w:tc>
@@ -964,18 +1833,25 @@
               <w:bottom w:val="single" w:sz="4" w:space="0" w:color="000000"/>
               <w:right w:val="nil"/>
             </w:tcBorders>
-            <w:shd w:val="clear" w:color="auto" w:fill="auto"/>
-            <w:vAlign w:val="center"/>
-          </w:tcPr>
-          <w:p>
-            <w:pPr>
-              <w:spacing w:after="0" w:line="240" w:lineRule="auto"/>
-              <w:jc w:val="center"/>
-              <w:rPr>
-                <w:rFonts w:ascii="Dax-Regular" w:eastAsia="Times New Roman" w:hAnsi="Dax-Regular" w:cs="Calibri"/>
-                <w:color w:val="000000"/>
-              </w:rPr>
-            </w:pPr>
+            <w:shd w:val="clear" w:color="auto" w:fill="FFFFFF" w:themeFill="background1"/>
+            <w:vAlign w:val="center"/>
+          </w:tcPr>
+          <w:p>
+            <w:pPr>
+              <w:spacing w:after="0" w:line="240" w:lineRule="auto"/>
+              <w:jc w:val="center"/>
+              <w:rPr>
+                <w:rFonts w:ascii="Dax-Regular" w:eastAsia="Times New Roman" w:hAnsi="Dax-Regular" w:cs="Calibri"/>
+                <w:color w:val="000000"/>
+              </w:rPr>
+            </w:pPr>
+            <w:r>
+              <w:rPr>
+                <w:rFonts w:ascii="Dax-Regular" w:eastAsia="Times New Roman" w:hAnsi="Dax-Regular" w:cs="Calibri"/>
+                <w:color w:val="000000"/>
+              </w:rPr>
+              <w:t>130750.0</w:t>
+            </w:r>
           </w:p>
         </w:tc>
         <w:tc>
@@ -987,18 +1863,92 @@
               <w:bottom w:val="single" w:sz="4" w:space="0" w:color="000000"/>
               <w:right w:val="nil"/>
             </w:tcBorders>
-            <w:shd w:val="clear" w:color="auto" w:fill="auto"/>
-            <w:vAlign w:val="center"/>
-          </w:tcPr>
-          <w:p>
-            <w:pPr>
-              <w:spacing w:after="0" w:line="240" w:lineRule="auto"/>
-              <w:jc w:val="center"/>
-              <w:rPr>
-                <w:rFonts w:ascii="Dax-Regular" w:eastAsia="Times New Roman" w:hAnsi="Dax-Regular" w:cs="Calibri"/>
-                <w:color w:val="000000"/>
-              </w:rPr>
-            </w:pPr>
+            <w:shd w:val="clear" w:color="auto" w:fill="FFFFFF" w:themeFill="background1"/>
+            <w:vAlign w:val="center"/>
+          </w:tcPr>
+          <w:p>
+            <w:pPr>
+              <w:spacing w:after="0" w:line="240" w:lineRule="auto"/>
+              <w:jc w:val="center"/>
+              <w:rPr>
+                <w:rFonts w:ascii="Dax-Regular" w:eastAsia="Times New Roman" w:hAnsi="Dax-Regular" w:cs="Calibri"/>
+                <w:color w:val="000000"/>
+              </w:rPr>
+            </w:pPr>
+            <w:r>
+              <w:rPr>
+                <w:rFonts w:ascii="Dax-Regular" w:eastAsia="Times New Roman" w:hAnsi="Dax-Regular" w:cs="Calibri"/>
+                <w:color w:val="000000"/>
+              </w:rPr>
+              <w:t>1531.25</w:t>
+            </w:r>
+          </w:p>
+        </w:tc>
+        <w:tc>
+          <w:tcPr>
+            <w:tcW w:w="0" w:type="auto"/>
+            <w:tcBorders>
+              <w:top w:val="nil"/>
+              <w:left w:val="nil"/>
+              <w:bottom w:val="single" w:sz="4" w:space="0" w:color="000000"/>
+              <w:right w:val="nil"/>
+            </w:tcBorders>
+            <w:shd w:val="clear" w:color="auto" w:fill="FFFFFF" w:themeFill="background1"/>
+            <w:vAlign w:val="center"/>
+          </w:tcPr>
+          <w:p>
+            <w:pPr>
+              <w:spacing w:after="0" w:line="240" w:lineRule="auto"/>
+              <w:jc w:val="center"/>
+              <w:rPr>
+                <w:rFonts w:ascii="Dax-Regular" w:eastAsia="Times New Roman" w:hAnsi="Dax-Regular" w:cs="Calibri"/>
+                <w:color w:val="000000"/>
+              </w:rPr>
+            </w:pPr>
+            <w:r>
+              <w:rPr>
+                <w:rFonts w:ascii="Dax-Regular" w:eastAsia="Times New Roman" w:hAnsi="Dax-Regular" w:cs="Calibri"/>
+                <w:color w:val="000000"/>
+              </w:rPr>
+              <w:t>3484.3</w:t>
+            </w:r>
+            <w:r>
+              <w:rPr>
+                <w:rFonts w:ascii="Dax-Regular" w:eastAsia="Times New Roman" w:hAnsi="Dax-Regular" w:cs="Calibri"/>
+                <w:color w:val="000000"/>
+              </w:rPr>
+              <w:t>8</w:t>
+            </w:r>
+          </w:p>
+        </w:tc>
+        <w:tc>
+          <w:tcPr>
+            <w:tcW w:w="0" w:type="auto"/>
+            <w:tcBorders>
+              <w:top w:val="nil"/>
+              <w:left w:val="nil"/>
+              <w:bottom w:val="single" w:sz="4" w:space="0" w:color="000000"/>
+              <w:right w:val="nil"/>
+            </w:tcBorders>
+            <w:shd w:val="clear" w:color="auto" w:fill="FFFFFF" w:themeFill="background1"/>
+            <w:vAlign w:val="center"/>
+          </w:tcPr>
+          <w:p>
+            <w:pPr>
+              <w:spacing w:after="0" w:line="240" w:lineRule="auto"/>
+              <w:jc w:val="center"/>
+              <w:rPr>
+                <w:rFonts w:ascii="Dax-Regular" w:eastAsia="Times New Roman" w:hAnsi="Dax-Regular" w:cs="Calibri"/>
+                <w:color w:val="000000"/>
+              </w:rPr>
+            </w:pPr>
+            <w:r>
+              <w:rPr>
+                <w:rFonts w:ascii="Dax-Regular" w:eastAsia="Times New Roman" w:hAnsi="Dax-Regular" w:cs="Calibri"/>
+                <w:color w:val="000000"/>
+              </w:rPr>
+              <w:t>687.5</w:t>
+            </w:r>
           </w:p>
         </w:tc>
       </w:tr>
@@ -1060,12 +2010,12 @@
         <w:tblLook w:val="04A0" w:firstRow="1" w:lastRow="0" w:firstColumn="1" w:lastColumn="0" w:noHBand="0" w:noVBand="1"/>
       </w:tblPr>
       <w:tblGrid>
-        <w:gridCol w:w="2033"/>
-        <w:gridCol w:w="2451"/>
-        <w:gridCol w:w="1440"/>
-        <w:gridCol w:w="1078"/>
-        <w:gridCol w:w="1133"/>
-        <w:gridCol w:w="1225"/>
+        <w:gridCol w:w="1952"/>
+        <w:gridCol w:w="2371"/>
+        <w:gridCol w:w="1419"/>
+        <w:gridCol w:w="1194"/>
+        <w:gridCol w:w="1228"/>
+        <w:gridCol w:w="1196"/>
       </w:tblGrid>
       <w:tr>
         <w:trPr>
@@ -1343,6 +2293,13 @@
                 <w:color w:val="000000"/>
               </w:rPr>
             </w:pPr>
+            <w:r>
+              <w:rPr>
+                <w:rFonts w:ascii="Dax-Regular" w:eastAsia="Times New Roman" w:hAnsi="Dax-Regular" w:cs="Calibri"/>
+                <w:color w:val="000000"/>
+              </w:rPr>
+              <w:t>300</w:t>
+            </w:r>
           </w:p>
         </w:tc>
         <w:tc>
@@ -1366,6 +2323,13 @@
                 <w:color w:val="000000"/>
               </w:rPr>
             </w:pPr>
+            <w:r>
+              <w:rPr>
+                <w:rFonts w:ascii="Dax-Regular" w:eastAsia="Times New Roman" w:hAnsi="Dax-Regular" w:cs="Calibri"/>
+                <w:color w:val="000000"/>
+              </w:rPr>
+              <w:t>906.25</w:t>
+            </w:r>
           </w:p>
         </w:tc>
         <w:tc>
@@ -1389,6 +2353,20 @@
                 <w:color w:val="000000"/>
               </w:rPr>
             </w:pPr>
+            <w:r>
+              <w:rPr>
+                <w:rFonts w:ascii="Dax-Regular" w:eastAsia="Times New Roman" w:hAnsi="Dax-Regular" w:cs="Calibri"/>
+                <w:color w:val="000000"/>
+              </w:rPr>
+              <w:t>78.1</w:t>
+            </w:r>
+            <w:r>
+              <w:rPr>
+                <w:rFonts w:ascii="Dax-Regular" w:eastAsia="Times New Roman" w:hAnsi="Dax-Regular" w:cs="Calibri"/>
+                <w:color w:val="000000"/>
+              </w:rPr>
+              <w:t>3</w:t>
+            </w:r>
           </w:p>
         </w:tc>
         <w:tc>
@@ -1412,6 +2390,13 @@
                 <w:color w:val="000000"/>
               </w:rPr>
             </w:pPr>
+            <w:r>
+              <w:rPr>
+                <w:rFonts w:ascii="Dax-Regular" w:eastAsia="Times New Roman" w:hAnsi="Dax-Regular" w:cs="Calibri"/>
+                <w:color w:val="000000"/>
+              </w:rPr>
+              <w:t>93.75</w:t>
+            </w:r>
           </w:p>
         </w:tc>
         <w:tc>
@@ -1435,6 +2420,206 @@
                 <w:color w:val="000000"/>
               </w:rPr>
             </w:pPr>
+            <w:r>
+              <w:rPr>
+                <w:rFonts w:ascii="Dax-Regular" w:eastAsia="Times New Roman" w:hAnsi="Dax-Regular" w:cs="Calibri"/>
+                <w:color w:val="000000"/>
+              </w:rPr>
+              <w:t>31.25</w:t>
+            </w:r>
+          </w:p>
+        </w:tc>
+      </w:tr>
+      <w:tr>
+        <w:trPr>
+          <w:trHeight w:val="37"/>
+        </w:trPr>
+        <w:tc>
+          <w:tcPr>
+            <w:tcW w:w="0" w:type="auto"/>
+            <w:tcBorders>
+              <w:top w:val="nil"/>
+              <w:left w:val="nil"/>
+              <w:bottom w:val="nil"/>
+              <w:right w:val="nil"/>
+            </w:tcBorders>
+            <w:shd w:val="clear" w:color="D9D9D9" w:fill="D9D9D9"/>
+            <w:vAlign w:val="center"/>
+          </w:tcPr>
+          <w:p>
+            <w:pPr>
+              <w:spacing w:after="0" w:line="240" w:lineRule="auto"/>
+              <w:jc w:val="center"/>
+              <w:rPr>
+                <w:rFonts w:ascii="Dax-Regular" w:eastAsia="Times New Roman" w:hAnsi="Dax-Regular" w:cs="Calibri"/>
+                <w:color w:val="000000"/>
+              </w:rPr>
+            </w:pPr>
+            <w:r>
+              <w:rPr>
+                <w:rFonts w:ascii="Dax-Regular" w:eastAsia="Times New Roman" w:hAnsi="Dax-Regular" w:cs="Calibri"/>
+                <w:color w:val="000000"/>
+              </w:rPr>
+              <w:t>0.50%</w:t>
+            </w:r>
+          </w:p>
+        </w:tc>
+        <w:tc>
+          <w:tcPr>
+            <w:tcW w:w="0" w:type="auto"/>
+            <w:tcBorders>
+              <w:top w:val="nil"/>
+              <w:left w:val="nil"/>
+              <w:bottom w:val="nil"/>
+              <w:right w:val="nil"/>
+            </w:tcBorders>
+            <w:shd w:val="clear" w:color="D9D9D9" w:fill="D9D9D9"/>
+            <w:noWrap/>
+            <w:vAlign w:val="center"/>
+          </w:tcPr>
+          <w:p>
+            <w:pPr>
+              <w:spacing w:after="0" w:line="240" w:lineRule="auto"/>
+              <w:jc w:val="center"/>
+              <w:rPr>
+                <w:rFonts w:ascii="Dax-Regular" w:eastAsia="Times New Roman" w:hAnsi="Dax-Regular" w:cs="Calibri"/>
+                <w:color w:val="000000"/>
+              </w:rPr>
+            </w:pPr>
+            <w:r>
+              <w:rPr>
+                <w:rFonts w:ascii="Dax-Regular" w:eastAsia="Times New Roman" w:hAnsi="Dax-Regular" w:cs="Calibri"/>
+                <w:color w:val="000000"/>
+              </w:rPr>
+              <w:t>600</w:t>
+            </w:r>
+          </w:p>
+        </w:tc>
+        <w:tc>
+          <w:tcPr>
+            <w:tcW w:w="0" w:type="auto"/>
+            <w:tcBorders>
+              <w:top w:val="nil"/>
+              <w:left w:val="nil"/>
+              <w:bottom w:val="nil"/>
+              <w:right w:val="nil"/>
+            </w:tcBorders>
+            <w:shd w:val="clear" w:color="D9D9D9" w:fill="D9D9D9"/>
+            <w:vAlign w:val="center"/>
+          </w:tcPr>
+          <w:p>
+            <w:pPr>
+              <w:spacing w:after="0" w:line="240" w:lineRule="auto"/>
+              <w:jc w:val="center"/>
+              <w:rPr>
+                <w:rFonts w:ascii="Dax-Regular" w:eastAsia="Times New Roman" w:hAnsi="Dax-Regular" w:cs="Calibri"/>
+                <w:color w:val="000000"/>
+              </w:rPr>
+            </w:pPr>
+            <w:r>
+              <w:rPr>
+                <w:rFonts w:ascii="Dax-Regular" w:eastAsia="Times New Roman" w:hAnsi="Dax-Regular" w:cs="Calibri"/>
+                <w:color w:val="000000"/>
+              </w:rPr>
+              <w:t>7250.</w:t>
+            </w:r>
+            <w:r>
+              <w:rPr>
+                <w:rFonts w:ascii="Dax-Regular" w:eastAsia="Times New Roman" w:hAnsi="Dax-Regular" w:cs="Calibri"/>
+                <w:color w:val="000000"/>
+              </w:rPr>
+              <w:t>5</w:t>
+            </w:r>
+          </w:p>
+        </w:tc>
+        <w:tc>
+          <w:tcPr>
+            <w:tcW w:w="0" w:type="auto"/>
+            <w:tcBorders>
+              <w:top w:val="nil"/>
+              <w:left w:val="nil"/>
+              <w:bottom w:val="nil"/>
+              <w:right w:val="nil"/>
+            </w:tcBorders>
+            <w:shd w:val="clear" w:color="D9D9D9" w:fill="D9D9D9"/>
+            <w:vAlign w:val="center"/>
+          </w:tcPr>
+          <w:p>
+            <w:pPr>
+              <w:spacing w:after="0" w:line="240" w:lineRule="auto"/>
+              <w:jc w:val="center"/>
+              <w:rPr>
+                <w:rFonts w:ascii="Dax-Regular" w:eastAsia="Times New Roman" w:hAnsi="Dax-Regular" w:cs="Calibri"/>
+                <w:color w:val="000000"/>
+              </w:rPr>
+            </w:pPr>
+            <w:r>
+              <w:rPr>
+                <w:rFonts w:ascii="Dax-Regular" w:eastAsia="Times New Roman" w:hAnsi="Dax-Regular" w:cs="Calibri"/>
+                <w:color w:val="000000"/>
+              </w:rPr>
+              <w:t>390.625</w:t>
+            </w:r>
+          </w:p>
+        </w:tc>
+        <w:tc>
+          <w:tcPr>
+            <w:tcW w:w="0" w:type="auto"/>
+            <w:tcBorders>
+              <w:top w:val="nil"/>
+              <w:left w:val="nil"/>
+              <w:bottom w:val="nil"/>
+              <w:right w:val="nil"/>
+            </w:tcBorders>
+            <w:shd w:val="clear" w:color="D9D9D9" w:fill="D9D9D9"/>
+            <w:vAlign w:val="center"/>
+          </w:tcPr>
+          <w:p>
+            <w:pPr>
+              <w:spacing w:after="0" w:line="240" w:lineRule="auto"/>
+              <w:jc w:val="center"/>
+              <w:rPr>
+                <w:rFonts w:ascii="Dax-Regular" w:eastAsia="Times New Roman" w:hAnsi="Dax-Regular" w:cs="Calibri"/>
+                <w:color w:val="000000"/>
+              </w:rPr>
+            </w:pPr>
+            <w:r>
+              <w:rPr>
+                <w:rFonts w:ascii="Dax-Regular" w:eastAsia="Times New Roman" w:hAnsi="Dax-Regular" w:cs="Calibri"/>
+                <w:color w:val="000000"/>
+              </w:rPr>
+              <w:t>453.125</w:t>
+            </w:r>
+          </w:p>
+        </w:tc>
+        <w:tc>
+          <w:tcPr>
+            <w:tcW w:w="0" w:type="auto"/>
+            <w:tcBorders>
+              <w:top w:val="nil"/>
+              <w:left w:val="nil"/>
+              <w:bottom w:val="nil"/>
+              <w:right w:val="nil"/>
+            </w:tcBorders>
+            <w:shd w:val="clear" w:color="D9D9D9" w:fill="D9D9D9"/>
+            <w:vAlign w:val="center"/>
+          </w:tcPr>
+          <w:p>
+            <w:pPr>
+              <w:spacing w:after="0" w:line="240" w:lineRule="auto"/>
+              <w:jc w:val="center"/>
+              <w:rPr>
+                <w:rFonts w:ascii="Dax-Regular" w:eastAsia="Times New Roman" w:hAnsi="Dax-Regular" w:cs="Calibri"/>
+                <w:color w:val="000000"/>
+              </w:rPr>
+            </w:pPr>
+            <w:r>
+              <w:rPr>
+                <w:rFonts w:ascii="Dax-Regular" w:eastAsia="Times New Roman" w:hAnsi="Dax-Regular" w:cs="Calibri"/>
+                <w:color w:val="000000"/>
+              </w:rPr>
+              <w:t>78.125</w:t>
+            </w:r>
           </w:p>
         </w:tc>
       </w:tr>
@@ -1448,7 +2633,7 @@
             <w:tcBorders>
               <w:top w:val="nil"/>
               <w:left w:val="nil"/>
-              <w:bottom w:val="single" w:sz="4" w:space="0" w:color="000000"/>
+              <w:bottom w:val="nil"/>
               <w:right w:val="nil"/>
             </w:tcBorders>
             <w:shd w:val="clear" w:color="auto" w:fill="auto"/>
@@ -1469,17 +2654,17 @@
                 <w:rFonts w:ascii="Dax-Regular" w:eastAsia="Times New Roman" w:hAnsi="Dax-Regular" w:cs="Calibri"/>
                 <w:color w:val="000000"/>
               </w:rPr>
-              <w:t>100.00%</w:t>
-            </w:r>
-          </w:p>
-        </w:tc>
-        <w:tc>
-          <w:tcPr>
-            <w:tcW w:w="0" w:type="auto"/>
-            <w:tcBorders>
-              <w:top w:val="nil"/>
-              <w:left w:val="nil"/>
-              <w:bottom w:val="single" w:sz="4" w:space="0" w:color="000000"/>
+              <w:t>10.00%</w:t>
+            </w:r>
+          </w:p>
+        </w:tc>
+        <w:tc>
+          <w:tcPr>
+            <w:tcW w:w="0" w:type="auto"/>
+            <w:tcBorders>
+              <w:top w:val="nil"/>
+              <w:left w:val="nil"/>
+              <w:bottom w:val="nil"/>
               <w:right w:val="nil"/>
             </w:tcBorders>
             <w:shd w:val="clear" w:color="auto" w:fill="auto"/>
@@ -1495,8 +2680,154 @@
                 <w:color w:val="000000"/>
               </w:rPr>
             </w:pPr>
-          </w:p>
-        </w:tc>
+            <w:r>
+              <w:rPr>
+                <w:rFonts w:ascii="Dax-Regular" w:eastAsia="Times New Roman" w:hAnsi="Dax-Regular" w:cs="Calibri"/>
+                <w:color w:val="000000"/>
+              </w:rPr>
+              <w:t>1000</w:t>
+            </w:r>
+          </w:p>
+        </w:tc>
+        <w:tc>
+          <w:tcPr>
+            <w:tcW w:w="0" w:type="auto"/>
+            <w:tcBorders>
+              <w:top w:val="nil"/>
+              <w:left w:val="nil"/>
+              <w:bottom w:val="nil"/>
+              <w:right w:val="nil"/>
+            </w:tcBorders>
+            <w:shd w:val="clear" w:color="auto" w:fill="auto"/>
+            <w:vAlign w:val="center"/>
+          </w:tcPr>
+          <w:p>
+            <w:pPr>
+              <w:spacing w:after="0" w:line="240" w:lineRule="auto"/>
+              <w:jc w:val="center"/>
+              <w:rPr>
+                <w:rFonts w:ascii="Dax-Regular" w:eastAsia="Times New Roman" w:hAnsi="Dax-Regular" w:cs="Calibri"/>
+                <w:color w:val="000000"/>
+              </w:rPr>
+            </w:pPr>
+            <w:r>
+              <w:rPr>
+                <w:rFonts w:ascii="Dax-Regular" w:eastAsia="Times New Roman" w:hAnsi="Dax-Regular" w:cs="Calibri"/>
+                <w:color w:val="000000"/>
+              </w:rPr>
+              <w:t>33515.6</w:t>
+            </w:r>
+            <w:r>
+              <w:rPr>
+                <w:rFonts w:ascii="Dax-Regular" w:eastAsia="Times New Roman" w:hAnsi="Dax-Regular" w:cs="Calibri"/>
+                <w:color w:val="000000"/>
+              </w:rPr>
+              <w:t>3</w:t>
+            </w:r>
+          </w:p>
+        </w:tc>
+        <w:tc>
+          <w:tcPr>
+            <w:tcW w:w="0" w:type="auto"/>
+            <w:tcBorders>
+              <w:top w:val="nil"/>
+              <w:left w:val="nil"/>
+              <w:bottom w:val="nil"/>
+              <w:right w:val="nil"/>
+            </w:tcBorders>
+            <w:shd w:val="clear" w:color="auto" w:fill="auto"/>
+            <w:vAlign w:val="center"/>
+          </w:tcPr>
+          <w:p>
+            <w:pPr>
+              <w:spacing w:after="0" w:line="240" w:lineRule="auto"/>
+              <w:jc w:val="center"/>
+              <w:rPr>
+                <w:rFonts w:ascii="Dax-Regular" w:eastAsia="Times New Roman" w:hAnsi="Dax-Regular" w:cs="Calibri"/>
+                <w:color w:val="000000"/>
+              </w:rPr>
+            </w:pPr>
+            <w:r>
+              <w:rPr>
+                <w:rFonts w:ascii="Dax-Regular" w:eastAsia="Times New Roman" w:hAnsi="Dax-Regular" w:cs="Calibri"/>
+                <w:color w:val="000000"/>
+              </w:rPr>
+              <w:t>1390.6</w:t>
+            </w:r>
+            <w:r>
+              <w:rPr>
+                <w:rFonts w:ascii="Dax-Regular" w:eastAsia="Times New Roman" w:hAnsi="Dax-Regular" w:cs="Calibri"/>
+                <w:color w:val="000000"/>
+              </w:rPr>
+              <w:t>3</w:t>
+            </w:r>
+          </w:p>
+        </w:tc>
+        <w:tc>
+          <w:tcPr>
+            <w:tcW w:w="0" w:type="auto"/>
+            <w:tcBorders>
+              <w:top w:val="nil"/>
+              <w:left w:val="nil"/>
+              <w:bottom w:val="nil"/>
+              <w:right w:val="nil"/>
+            </w:tcBorders>
+            <w:shd w:val="clear" w:color="auto" w:fill="auto"/>
+            <w:vAlign w:val="center"/>
+          </w:tcPr>
+          <w:p>
+            <w:pPr>
+              <w:spacing w:after="0" w:line="240" w:lineRule="auto"/>
+              <w:jc w:val="center"/>
+              <w:rPr>
+                <w:rFonts w:ascii="Dax-Regular" w:eastAsia="Times New Roman" w:hAnsi="Dax-Regular" w:cs="Calibri"/>
+                <w:color w:val="000000"/>
+              </w:rPr>
+            </w:pPr>
+            <w:r>
+              <w:rPr>
+                <w:rFonts w:ascii="Dax-Regular" w:eastAsia="Times New Roman" w:hAnsi="Dax-Regular" w:cs="Calibri"/>
+                <w:color w:val="000000"/>
+              </w:rPr>
+              <w:t>1343.75</w:t>
+            </w:r>
+          </w:p>
+        </w:tc>
+        <w:tc>
+          <w:tcPr>
+            <w:tcW w:w="0" w:type="auto"/>
+            <w:tcBorders>
+              <w:top w:val="nil"/>
+              <w:left w:val="nil"/>
+              <w:bottom w:val="nil"/>
+              <w:right w:val="nil"/>
+            </w:tcBorders>
+            <w:shd w:val="clear" w:color="auto" w:fill="auto"/>
+            <w:vAlign w:val="center"/>
+          </w:tcPr>
+          <w:p>
+            <w:pPr>
+              <w:spacing w:after="0" w:line="240" w:lineRule="auto"/>
+              <w:jc w:val="center"/>
+              <w:rPr>
+                <w:rFonts w:ascii="Dax-Regular" w:eastAsia="Times New Roman" w:hAnsi="Dax-Regular" w:cs="Calibri"/>
+                <w:color w:val="000000"/>
+              </w:rPr>
+            </w:pPr>
+            <w:r>
+              <w:rPr>
+                <w:rFonts w:ascii="Dax-Regular" w:eastAsia="Times New Roman" w:hAnsi="Dax-Regular" w:cs="Calibri"/>
+                <w:color w:val="000000"/>
+              </w:rPr>
+              <w:t>187.5</w:t>
+            </w:r>
+          </w:p>
+        </w:tc>
+      </w:tr>
+      <w:tr>
+        <w:trPr>
+          <w:trHeight w:val="47"/>
+        </w:trPr>
         <w:tc>
           <w:tcPr>
             <w:tcW w:w="0" w:type="auto"/>
@@ -1518,6 +2849,13 @@
                 <w:color w:val="000000"/>
               </w:rPr>
             </w:pPr>
+            <w:r>
+              <w:rPr>
+                <w:rFonts w:ascii="Dax-Regular" w:eastAsia="Times New Roman" w:hAnsi="Dax-Regular" w:cs="Calibri"/>
+                <w:color w:val="000000"/>
+              </w:rPr>
+              <w:t>10.00%</w:t>
+            </w:r>
           </w:p>
         </w:tc>
         <w:tc>
@@ -1530,17 +2868,25 @@
               <w:right w:val="nil"/>
             </w:tcBorders>
             <w:shd w:val="clear" w:color="auto" w:fill="auto"/>
-            <w:vAlign w:val="center"/>
-          </w:tcPr>
-          <w:p>
-            <w:pPr>
-              <w:spacing w:after="0" w:line="240" w:lineRule="auto"/>
-              <w:jc w:val="center"/>
-              <w:rPr>
-                <w:rFonts w:ascii="Dax-Regular" w:eastAsia="Times New Roman" w:hAnsi="Dax-Regular" w:cs="Calibri"/>
-                <w:color w:val="000000"/>
-              </w:rPr>
-            </w:pPr>
+            <w:noWrap/>
+            <w:vAlign w:val="center"/>
+          </w:tcPr>
+          <w:p>
+            <w:pPr>
+              <w:spacing w:after="0" w:line="240" w:lineRule="auto"/>
+              <w:jc w:val="center"/>
+              <w:rPr>
+                <w:rFonts w:ascii="Dax-Regular" w:eastAsia="Times New Roman" w:hAnsi="Dax-Regular" w:cs="Calibri"/>
+                <w:color w:val="000000"/>
+              </w:rPr>
+            </w:pPr>
+            <w:r>
+              <w:rPr>
+                <w:rFonts w:ascii="Dax-Regular" w:eastAsia="Times New Roman" w:hAnsi="Dax-Regular" w:cs="Calibri"/>
+                <w:color w:val="000000"/>
+              </w:rPr>
+              <w:t>2000</w:t>
+            </w:r>
           </w:p>
         </w:tc>
         <w:tc>
@@ -1587,6 +2933,73 @@
                 <w:color w:val="000000"/>
               </w:rPr>
             </w:pPr>
+            <w:r>
+              <w:rPr>
+                <w:rFonts w:ascii="Dax-Regular" w:eastAsia="Times New Roman" w:hAnsi="Dax-Regular" w:cs="Calibri"/>
+                <w:color w:val="000000"/>
+              </w:rPr>
+              <w:t>7234.37</w:t>
+            </w:r>
+          </w:p>
+        </w:tc>
+        <w:tc>
+          <w:tcPr>
+            <w:tcW w:w="0" w:type="auto"/>
+            <w:tcBorders>
+              <w:top w:val="nil"/>
+              <w:left w:val="nil"/>
+              <w:bottom w:val="single" w:sz="4" w:space="0" w:color="000000"/>
+              <w:right w:val="nil"/>
+            </w:tcBorders>
+            <w:shd w:val="clear" w:color="auto" w:fill="auto"/>
+            <w:vAlign w:val="center"/>
+          </w:tcPr>
+          <w:p>
+            <w:pPr>
+              <w:spacing w:after="0" w:line="240" w:lineRule="auto"/>
+              <w:jc w:val="center"/>
+              <w:rPr>
+                <w:rFonts w:ascii="Dax-Regular" w:eastAsia="Times New Roman" w:hAnsi="Dax-Regular" w:cs="Calibri"/>
+                <w:color w:val="000000"/>
+              </w:rPr>
+            </w:pPr>
+            <w:r>
+              <w:rPr>
+                <w:rFonts w:ascii="Dax-Regular" w:eastAsia="Times New Roman" w:hAnsi="Dax-Regular" w:cs="Calibri"/>
+                <w:color w:val="000000"/>
+              </w:rPr>
+              <w:t>7437.5</w:t>
+            </w:r>
+          </w:p>
+        </w:tc>
+        <w:tc>
+          <w:tcPr>
+            <w:tcW w:w="0" w:type="auto"/>
+            <w:tcBorders>
+              <w:top w:val="nil"/>
+              <w:left w:val="nil"/>
+              <w:bottom w:val="single" w:sz="4" w:space="0" w:color="000000"/>
+              <w:right w:val="nil"/>
+            </w:tcBorders>
+            <w:shd w:val="clear" w:color="auto" w:fill="auto"/>
+            <w:vAlign w:val="center"/>
+          </w:tcPr>
+          <w:p>
+            <w:pPr>
+              <w:spacing w:after="0" w:line="240" w:lineRule="auto"/>
+              <w:jc w:val="center"/>
+              <w:rPr>
+                <w:rFonts w:ascii="Dax-Regular" w:eastAsia="Times New Roman" w:hAnsi="Dax-Regular" w:cs="Calibri"/>
+                <w:color w:val="000000"/>
+              </w:rPr>
+            </w:pPr>
+            <w:r>
+              <w:rPr>
+                <w:rFonts w:ascii="Dax-Regular" w:eastAsia="Times New Roman" w:hAnsi="Dax-Regular" w:cs="Calibri"/>
+                <w:color w:val="000000"/>
+              </w:rPr>
+              <w:t>734.37</w:t>
+            </w:r>
           </w:p>
         </w:tc>
       </w:tr>
@@ -1650,9 +3063,9 @@
         <w:tblLook w:val="04A0" w:firstRow="1" w:lastRow="0" w:firstColumn="1" w:lastColumn="0" w:noHBand="0" w:noVBand="1"/>
       </w:tblPr>
       <w:tblGrid>
-        <w:gridCol w:w="1439"/>
-        <w:gridCol w:w="2226"/>
-        <w:gridCol w:w="3065"/>
+        <w:gridCol w:w="1413"/>
+        <w:gridCol w:w="2242"/>
+        <w:gridCol w:w="3061"/>
       </w:tblGrid>
       <w:tr>
         <w:trPr>
@@ -2077,6 +3490,7 @@
           <w:noProof w:val="0"/>
           <w:lang w:val="es-419"/>
         </w:rPr>
+        <w:lastRenderedPageBreak/>
         <w:t>Maquina 2</w:t>
       </w:r>
     </w:p>
@@ -2106,12 +3520,12 @@
         <w:tblLook w:val="04A0" w:firstRow="1" w:lastRow="0" w:firstColumn="1" w:lastColumn="0" w:noHBand="0" w:noVBand="1"/>
       </w:tblPr>
       <w:tblGrid>
-        <w:gridCol w:w="2067"/>
-        <w:gridCol w:w="2349"/>
-        <w:gridCol w:w="1457"/>
-        <w:gridCol w:w="1095"/>
-        <w:gridCol w:w="1150"/>
-        <w:gridCol w:w="1242"/>
+        <w:gridCol w:w="2038"/>
+        <w:gridCol w:w="2330"/>
+        <w:gridCol w:w="1453"/>
+        <w:gridCol w:w="1106"/>
+        <w:gridCol w:w="1203"/>
+        <w:gridCol w:w="1230"/>
       </w:tblGrid>
       <w:tr>
         <w:trPr>
@@ -2389,6 +3803,13 @@
                 <w:color w:val="000000"/>
               </w:rPr>
             </w:pPr>
+            <w:r>
+              <w:rPr>
+                <w:rFonts w:ascii="Dax-Regular" w:eastAsia="Times New Roman" w:hAnsi="Dax-Regular" w:cs="Calibri"/>
+                <w:color w:val="000000"/>
+              </w:rPr>
+              <w:t>100</w:t>
+            </w:r>
           </w:p>
         </w:tc>
         <w:tc>
@@ -2412,6 +3833,13 @@
                 <w:color w:val="000000"/>
               </w:rPr>
             </w:pPr>
+            <w:r>
+              <w:rPr>
+                <w:rFonts w:ascii="Dax-Regular" w:eastAsia="Times New Roman" w:hAnsi="Dax-Regular" w:cs="Calibri"/>
+                <w:color w:val="000000"/>
+              </w:rPr>
+              <w:t>30.10</w:t>
+            </w:r>
           </w:p>
         </w:tc>
         <w:tc>
@@ -2435,6 +3863,13 @@
                 <w:color w:val="000000"/>
               </w:rPr>
             </w:pPr>
+            <w:r>
+              <w:rPr>
+                <w:rFonts w:ascii="Dax-Regular" w:eastAsia="Times New Roman" w:hAnsi="Dax-Regular" w:cs="Calibri"/>
+                <w:color w:val="000000"/>
+              </w:rPr>
+              <w:t>10.13</w:t>
+            </w:r>
           </w:p>
         </w:tc>
         <w:tc>
@@ -2458,6 +3893,13 @@
                 <w:color w:val="000000"/>
               </w:rPr>
             </w:pPr>
+            <w:r>
+              <w:rPr>
+                <w:rFonts w:ascii="Dax-Regular" w:eastAsia="Times New Roman" w:hAnsi="Dax-Regular" w:cs="Calibri"/>
+                <w:color w:val="000000"/>
+              </w:rPr>
+              <w:t>9.31</w:t>
+            </w:r>
           </w:p>
         </w:tc>
         <w:tc>
@@ -2481,6 +3923,213 @@
                 <w:color w:val="000000"/>
               </w:rPr>
             </w:pPr>
+            <w:r>
+              <w:rPr>
+                <w:rFonts w:ascii="Dax-Regular" w:eastAsia="Times New Roman" w:hAnsi="Dax-Regular" w:cs="Calibri"/>
+                <w:color w:val="000000"/>
+              </w:rPr>
+              <w:t>10.64</w:t>
+            </w:r>
+          </w:p>
+        </w:tc>
+      </w:tr>
+      <w:tr>
+        <w:trPr>
+          <w:trHeight w:val="37"/>
+        </w:trPr>
+        <w:tc>
+          <w:tcPr>
+            <w:tcW w:w="0" w:type="auto"/>
+            <w:tcBorders>
+              <w:top w:val="nil"/>
+              <w:left w:val="nil"/>
+              <w:bottom w:val="nil"/>
+              <w:right w:val="nil"/>
+            </w:tcBorders>
+            <w:shd w:val="clear" w:color="D9D9D9" w:fill="D9D9D9"/>
+            <w:vAlign w:val="center"/>
+          </w:tcPr>
+          <w:p>
+            <w:pPr>
+              <w:spacing w:after="0" w:line="240" w:lineRule="auto"/>
+              <w:jc w:val="center"/>
+              <w:rPr>
+                <w:rFonts w:ascii="Dax-Regular" w:eastAsia="Times New Roman" w:hAnsi="Dax-Regular" w:cs="Calibri"/>
+                <w:color w:val="000000"/>
+              </w:rPr>
+            </w:pPr>
+            <w:r>
+              <w:rPr>
+                <w:rFonts w:ascii="Dax-Regular" w:eastAsia="Times New Roman" w:hAnsi="Dax-Regular" w:cs="Calibri"/>
+                <w:color w:val="000000"/>
+              </w:rPr>
+              <w:t>0.50%</w:t>
+            </w:r>
+          </w:p>
+        </w:tc>
+        <w:tc>
+          <w:tcPr>
+            <w:tcW w:w="0" w:type="auto"/>
+            <w:tcBorders>
+              <w:top w:val="nil"/>
+              <w:left w:val="nil"/>
+              <w:bottom w:val="nil"/>
+              <w:right w:val="nil"/>
+            </w:tcBorders>
+            <w:shd w:val="clear" w:color="D9D9D9" w:fill="D9D9D9"/>
+            <w:noWrap/>
+            <w:vAlign w:val="center"/>
+          </w:tcPr>
+          <w:p>
+            <w:pPr>
+              <w:spacing w:after="0" w:line="240" w:lineRule="auto"/>
+              <w:jc w:val="center"/>
+              <w:rPr>
+                <w:rFonts w:ascii="Dax-Regular" w:eastAsia="Times New Roman" w:hAnsi="Dax-Regular" w:cs="Calibri"/>
+                <w:color w:val="000000"/>
+              </w:rPr>
+            </w:pPr>
+            <w:r>
+              <w:rPr>
+                <w:rFonts w:ascii="Dax-Regular" w:eastAsia="Times New Roman" w:hAnsi="Dax-Regular" w:cs="Calibri"/>
+                <w:color w:val="000000"/>
+              </w:rPr>
+              <w:t>200</w:t>
+            </w:r>
+          </w:p>
+        </w:tc>
+        <w:tc>
+          <w:tcPr>
+            <w:tcW w:w="0" w:type="auto"/>
+            <w:tcBorders>
+              <w:top w:val="nil"/>
+              <w:left w:val="nil"/>
+              <w:bottom w:val="nil"/>
+              <w:right w:val="nil"/>
+            </w:tcBorders>
+            <w:shd w:val="clear" w:color="D9D9D9" w:fill="D9D9D9"/>
+            <w:vAlign w:val="center"/>
+          </w:tcPr>
+          <w:p>
+            <w:pPr>
+              <w:spacing w:after="0" w:line="240" w:lineRule="auto"/>
+              <w:jc w:val="center"/>
+              <w:rPr>
+                <w:rFonts w:ascii="Dax-Regular" w:eastAsia="Times New Roman" w:hAnsi="Dax-Regular" w:cs="Calibri"/>
+                <w:color w:val="000000"/>
+              </w:rPr>
+            </w:pPr>
+            <w:r>
+              <w:rPr>
+                <w:rFonts w:ascii="Dax-Regular" w:eastAsia="Times New Roman" w:hAnsi="Dax-Regular" w:cs="Calibri"/>
+                <w:color w:val="000000"/>
+              </w:rPr>
+              <w:t>91.58</w:t>
+            </w:r>
+          </w:p>
+        </w:tc>
+        <w:tc>
+          <w:tcPr>
+            <w:tcW w:w="0" w:type="auto"/>
+            <w:tcBorders>
+              <w:top w:val="nil"/>
+              <w:left w:val="nil"/>
+              <w:bottom w:val="nil"/>
+              <w:right w:val="nil"/>
+            </w:tcBorders>
+            <w:shd w:val="clear" w:color="D9D9D9" w:fill="D9D9D9"/>
+            <w:vAlign w:val="center"/>
+          </w:tcPr>
+          <w:p>
+            <w:pPr>
+              <w:spacing w:after="0" w:line="240" w:lineRule="auto"/>
+              <w:jc w:val="center"/>
+              <w:rPr>
+                <w:rFonts w:ascii="Dax-Regular" w:eastAsia="Times New Roman" w:hAnsi="Dax-Regular" w:cs="Calibri"/>
+                <w:color w:val="000000"/>
+              </w:rPr>
+            </w:pPr>
+            <w:r>
+              <w:rPr>
+                <w:rFonts w:ascii="Dax-Regular" w:eastAsia="Times New Roman" w:hAnsi="Dax-Regular" w:cs="Calibri"/>
+                <w:color w:val="000000"/>
+              </w:rPr>
+              <w:t>2</w:t>
+            </w:r>
+            <w:r>
+              <w:rPr>
+                <w:rFonts w:ascii="Dax-Regular" w:eastAsia="Times New Roman" w:hAnsi="Dax-Regular" w:cs="Calibri"/>
+                <w:color w:val="000000"/>
+              </w:rPr>
+              <w:t>1.61</w:t>
+            </w:r>
+          </w:p>
+        </w:tc>
+        <w:tc>
+          <w:tcPr>
+            <w:tcW w:w="0" w:type="auto"/>
+            <w:tcBorders>
+              <w:top w:val="nil"/>
+              <w:left w:val="nil"/>
+              <w:bottom w:val="nil"/>
+              <w:right w:val="nil"/>
+            </w:tcBorders>
+            <w:shd w:val="clear" w:color="D9D9D9" w:fill="D9D9D9"/>
+            <w:vAlign w:val="center"/>
+          </w:tcPr>
+          <w:p>
+            <w:pPr>
+              <w:spacing w:after="0" w:line="240" w:lineRule="auto"/>
+              <w:jc w:val="center"/>
+              <w:rPr>
+                <w:rFonts w:ascii="Dax-Regular" w:eastAsia="Times New Roman" w:hAnsi="Dax-Regular" w:cs="Calibri"/>
+                <w:color w:val="000000"/>
+              </w:rPr>
+            </w:pPr>
+            <w:r>
+              <w:rPr>
+                <w:rFonts w:ascii="Dax-Regular" w:eastAsia="Times New Roman" w:hAnsi="Dax-Regular" w:cs="Calibri"/>
+                <w:color w:val="000000"/>
+              </w:rPr>
+              <w:t>1</w:t>
+            </w:r>
+            <w:r>
+              <w:rPr>
+                <w:rFonts w:ascii="Dax-Regular" w:eastAsia="Times New Roman" w:hAnsi="Dax-Regular" w:cs="Calibri"/>
+                <w:color w:val="000000"/>
+              </w:rPr>
+              <w:t>9.90</w:t>
+            </w:r>
+          </w:p>
+        </w:tc>
+        <w:tc>
+          <w:tcPr>
+            <w:tcW w:w="0" w:type="auto"/>
+            <w:tcBorders>
+              <w:top w:val="nil"/>
+              <w:left w:val="nil"/>
+              <w:bottom w:val="nil"/>
+              <w:right w:val="nil"/>
+            </w:tcBorders>
+            <w:shd w:val="clear" w:color="D9D9D9" w:fill="D9D9D9"/>
+            <w:vAlign w:val="center"/>
+          </w:tcPr>
+          <w:p>
+            <w:pPr>
+              <w:spacing w:after="0" w:line="240" w:lineRule="auto"/>
+              <w:jc w:val="center"/>
+              <w:rPr>
+                <w:rFonts w:ascii="Dax-Regular" w:eastAsia="Times New Roman" w:hAnsi="Dax-Regular" w:cs="Calibri"/>
+                <w:color w:val="000000"/>
+              </w:rPr>
+            </w:pPr>
+            <w:r>
+              <w:rPr>
+                <w:rFonts w:ascii="Dax-Regular" w:eastAsia="Times New Roman" w:hAnsi="Dax-Regular" w:cs="Calibri"/>
+                <w:color w:val="000000"/>
+              </w:rPr>
+              <w:t>18.42</w:t>
+            </w:r>
           </w:p>
         </w:tc>
       </w:tr>
@@ -2494,7 +4143,7 @@
             <w:tcBorders>
               <w:top w:val="nil"/>
               <w:left w:val="nil"/>
-              <w:bottom w:val="single" w:sz="4" w:space="0" w:color="000000"/>
+              <w:bottom w:val="nil"/>
               <w:right w:val="nil"/>
             </w:tcBorders>
             <w:shd w:val="clear" w:color="auto" w:fill="auto"/>
@@ -2525,7 +4174,7 @@
             <w:tcBorders>
               <w:top w:val="nil"/>
               <w:left w:val="nil"/>
-              <w:bottom w:val="single" w:sz="4" w:space="0" w:color="000000"/>
+              <w:bottom w:val="nil"/>
               <w:right w:val="nil"/>
             </w:tcBorders>
             <w:shd w:val="clear" w:color="auto" w:fill="auto"/>
@@ -2541,8 +4190,140 @@
                 <w:color w:val="000000"/>
               </w:rPr>
             </w:pPr>
-          </w:p>
-        </w:tc>
+            <w:r>
+              <w:rPr>
+                <w:rFonts w:ascii="Dax-Regular" w:eastAsia="Times New Roman" w:hAnsi="Dax-Regular" w:cs="Calibri"/>
+                <w:color w:val="000000"/>
+              </w:rPr>
+              <w:t>400</w:t>
+            </w:r>
+          </w:p>
+        </w:tc>
+        <w:tc>
+          <w:tcPr>
+            <w:tcW w:w="0" w:type="auto"/>
+            <w:tcBorders>
+              <w:top w:val="nil"/>
+              <w:left w:val="nil"/>
+              <w:bottom w:val="nil"/>
+              <w:right w:val="nil"/>
+            </w:tcBorders>
+            <w:shd w:val="clear" w:color="auto" w:fill="auto"/>
+            <w:vAlign w:val="center"/>
+          </w:tcPr>
+          <w:p>
+            <w:pPr>
+              <w:spacing w:after="0" w:line="240" w:lineRule="auto"/>
+              <w:jc w:val="center"/>
+              <w:rPr>
+                <w:rFonts w:ascii="Dax-Regular" w:eastAsia="Times New Roman" w:hAnsi="Dax-Regular" w:cs="Calibri"/>
+                <w:color w:val="000000"/>
+              </w:rPr>
+            </w:pPr>
+            <w:r>
+              <w:rPr>
+                <w:rFonts w:ascii="Dax-Regular" w:eastAsia="Times New Roman" w:hAnsi="Dax-Regular" w:cs="Calibri"/>
+                <w:color w:val="000000"/>
+              </w:rPr>
+              <w:t>308.087</w:t>
+            </w:r>
+          </w:p>
+        </w:tc>
+        <w:tc>
+          <w:tcPr>
+            <w:tcW w:w="0" w:type="auto"/>
+            <w:tcBorders>
+              <w:top w:val="nil"/>
+              <w:left w:val="nil"/>
+              <w:bottom w:val="nil"/>
+              <w:right w:val="nil"/>
+            </w:tcBorders>
+            <w:shd w:val="clear" w:color="auto" w:fill="auto"/>
+            <w:vAlign w:val="center"/>
+          </w:tcPr>
+          <w:p>
+            <w:pPr>
+              <w:spacing w:after="0" w:line="240" w:lineRule="auto"/>
+              <w:jc w:val="center"/>
+              <w:rPr>
+                <w:rFonts w:ascii="Dax-Regular" w:eastAsia="Times New Roman" w:hAnsi="Dax-Regular" w:cs="Calibri"/>
+                <w:color w:val="000000"/>
+              </w:rPr>
+            </w:pPr>
+            <w:r>
+              <w:rPr>
+                <w:rFonts w:ascii="Dax-Regular" w:eastAsia="Times New Roman" w:hAnsi="Dax-Regular" w:cs="Calibri"/>
+                <w:color w:val="000000"/>
+              </w:rPr>
+              <w:t>45.84</w:t>
+            </w:r>
+          </w:p>
+        </w:tc>
+        <w:tc>
+          <w:tcPr>
+            <w:tcW w:w="0" w:type="auto"/>
+            <w:tcBorders>
+              <w:top w:val="nil"/>
+              <w:left w:val="nil"/>
+              <w:bottom w:val="nil"/>
+              <w:right w:val="nil"/>
+            </w:tcBorders>
+            <w:shd w:val="clear" w:color="auto" w:fill="auto"/>
+            <w:vAlign w:val="center"/>
+          </w:tcPr>
+          <w:p>
+            <w:pPr>
+              <w:spacing w:after="0" w:line="240" w:lineRule="auto"/>
+              <w:jc w:val="center"/>
+              <w:rPr>
+                <w:rFonts w:ascii="Dax-Regular" w:eastAsia="Times New Roman" w:hAnsi="Dax-Regular" w:cs="Calibri"/>
+                <w:color w:val="000000"/>
+              </w:rPr>
+            </w:pPr>
+            <w:r>
+              <w:rPr>
+                <w:rFonts w:ascii="Dax-Regular" w:eastAsia="Times New Roman" w:hAnsi="Dax-Regular" w:cs="Calibri"/>
+                <w:color w:val="000000"/>
+              </w:rPr>
+              <w:t>44.11</w:t>
+            </w:r>
+          </w:p>
+        </w:tc>
+        <w:tc>
+          <w:tcPr>
+            <w:tcW w:w="0" w:type="auto"/>
+            <w:tcBorders>
+              <w:top w:val="nil"/>
+              <w:left w:val="nil"/>
+              <w:bottom w:val="nil"/>
+              <w:right w:val="nil"/>
+            </w:tcBorders>
+            <w:shd w:val="clear" w:color="auto" w:fill="auto"/>
+            <w:vAlign w:val="center"/>
+          </w:tcPr>
+          <w:p>
+            <w:pPr>
+              <w:spacing w:after="0" w:line="240" w:lineRule="auto"/>
+              <w:jc w:val="center"/>
+              <w:rPr>
+                <w:rFonts w:ascii="Dax-Regular" w:eastAsia="Times New Roman" w:hAnsi="Dax-Regular" w:cs="Calibri"/>
+                <w:color w:val="000000"/>
+              </w:rPr>
+            </w:pPr>
+            <w:r>
+              <w:rPr>
+                <w:rFonts w:ascii="Dax-Regular" w:eastAsia="Times New Roman" w:hAnsi="Dax-Regular" w:cs="Calibri"/>
+                <w:color w:val="000000"/>
+              </w:rPr>
+              <w:t>36.02</w:t>
+            </w:r>
+          </w:p>
+        </w:tc>
+      </w:tr>
+      <w:tr>
+        <w:trPr>
+          <w:trHeight w:val="47"/>
+        </w:trPr>
         <w:tc>
           <w:tcPr>
             <w:tcW w:w="0" w:type="auto"/>
@@ -2564,6 +4345,13 @@
                 <w:color w:val="000000"/>
               </w:rPr>
             </w:pPr>
+            <w:r>
+              <w:rPr>
+                <w:rFonts w:ascii="Dax-Regular" w:eastAsia="Times New Roman" w:hAnsi="Dax-Regular" w:cs="Calibri"/>
+                <w:color w:val="000000"/>
+              </w:rPr>
+              <w:t>100.00%</w:t>
+            </w:r>
           </w:p>
         </w:tc>
         <w:tc>
@@ -2576,17 +4364,25 @@
               <w:right w:val="nil"/>
             </w:tcBorders>
             <w:shd w:val="clear" w:color="auto" w:fill="auto"/>
-            <w:vAlign w:val="center"/>
-          </w:tcPr>
-          <w:p>
-            <w:pPr>
-              <w:spacing w:after="0" w:line="240" w:lineRule="auto"/>
-              <w:jc w:val="center"/>
-              <w:rPr>
-                <w:rFonts w:ascii="Dax-Regular" w:eastAsia="Times New Roman" w:hAnsi="Dax-Regular" w:cs="Calibri"/>
-                <w:color w:val="000000"/>
-              </w:rPr>
-            </w:pPr>
+            <w:noWrap/>
+            <w:vAlign w:val="center"/>
+          </w:tcPr>
+          <w:p>
+            <w:pPr>
+              <w:spacing w:after="0" w:line="240" w:lineRule="auto"/>
+              <w:jc w:val="center"/>
+              <w:rPr>
+                <w:rFonts w:ascii="Dax-Regular" w:eastAsia="Times New Roman" w:hAnsi="Dax-Regular" w:cs="Calibri"/>
+                <w:color w:val="000000"/>
+              </w:rPr>
+            </w:pPr>
+            <w:r>
+              <w:rPr>
+                <w:rFonts w:ascii="Dax-Regular" w:eastAsia="Times New Roman" w:hAnsi="Dax-Regular" w:cs="Calibri"/>
+                <w:color w:val="000000"/>
+              </w:rPr>
+              <w:t>1000</w:t>
+            </w:r>
           </w:p>
         </w:tc>
         <w:tc>
@@ -2610,6 +4406,13 @@
                 <w:color w:val="000000"/>
               </w:rPr>
             </w:pPr>
+            <w:r>
+              <w:rPr>
+                <w:rFonts w:ascii="Dax-Regular" w:eastAsia="Times New Roman" w:hAnsi="Dax-Regular" w:cs="Calibri"/>
+                <w:color w:val="000000"/>
+              </w:rPr>
+              <w:t>1960.3</w:t>
+            </w:r>
           </w:p>
         </w:tc>
         <w:tc>
@@ -2633,6 +4436,73 @@
                 <w:color w:val="000000"/>
               </w:rPr>
             </w:pPr>
+            <w:r>
+              <w:rPr>
+                <w:rFonts w:ascii="Dax-Regular" w:eastAsia="Times New Roman" w:hAnsi="Dax-Regular" w:cs="Calibri"/>
+                <w:color w:val="000000"/>
+              </w:rPr>
+              <w:t>119.2</w:t>
+            </w:r>
+          </w:p>
+        </w:tc>
+        <w:tc>
+          <w:tcPr>
+            <w:tcW w:w="0" w:type="auto"/>
+            <w:tcBorders>
+              <w:top w:val="nil"/>
+              <w:left w:val="nil"/>
+              <w:bottom w:val="single" w:sz="4" w:space="0" w:color="000000"/>
+              <w:right w:val="nil"/>
+            </w:tcBorders>
+            <w:shd w:val="clear" w:color="auto" w:fill="auto"/>
+            <w:vAlign w:val="center"/>
+          </w:tcPr>
+          <w:p>
+            <w:pPr>
+              <w:spacing w:after="0" w:line="240" w:lineRule="auto"/>
+              <w:jc w:val="center"/>
+              <w:rPr>
+                <w:rFonts w:ascii="Dax-Regular" w:eastAsia="Times New Roman" w:hAnsi="Dax-Regular" w:cs="Calibri"/>
+                <w:color w:val="000000"/>
+              </w:rPr>
+            </w:pPr>
+            <w:r>
+              <w:rPr>
+                <w:rFonts w:ascii="Dax-Regular" w:eastAsia="Times New Roman" w:hAnsi="Dax-Regular" w:cs="Calibri"/>
+                <w:color w:val="000000"/>
+              </w:rPr>
+              <w:t>128.75</w:t>
+            </w:r>
+          </w:p>
+        </w:tc>
+        <w:tc>
+          <w:tcPr>
+            <w:tcW w:w="0" w:type="auto"/>
+            <w:tcBorders>
+              <w:top w:val="nil"/>
+              <w:left w:val="nil"/>
+              <w:bottom w:val="single" w:sz="4" w:space="0" w:color="000000"/>
+              <w:right w:val="nil"/>
+            </w:tcBorders>
+            <w:shd w:val="clear" w:color="auto" w:fill="auto"/>
+            <w:vAlign w:val="center"/>
+          </w:tcPr>
+          <w:p>
+            <w:pPr>
+              <w:spacing w:after="0" w:line="240" w:lineRule="auto"/>
+              <w:jc w:val="center"/>
+              <w:rPr>
+                <w:rFonts w:ascii="Dax-Regular" w:eastAsia="Times New Roman" w:hAnsi="Dax-Regular" w:cs="Calibri"/>
+                <w:color w:val="000000"/>
+              </w:rPr>
+            </w:pPr>
+            <w:r>
+              <w:rPr>
+                <w:rFonts w:ascii="Dax-Regular" w:eastAsia="Times New Roman" w:hAnsi="Dax-Regular" w:cs="Calibri"/>
+                <w:color w:val="000000"/>
+              </w:rPr>
+              <w:t>85.8</w:t>
+            </w:r>
           </w:p>
         </w:tc>
       </w:tr>
@@ -2694,12 +4564,12 @@
         <w:tblLook w:val="04A0" w:firstRow="1" w:lastRow="0" w:firstColumn="1" w:lastColumn="0" w:noHBand="0" w:noVBand="1"/>
       </w:tblPr>
       <w:tblGrid>
-        <w:gridCol w:w="2033"/>
-        <w:gridCol w:w="2451"/>
-        <w:gridCol w:w="1440"/>
-        <w:gridCol w:w="1078"/>
-        <w:gridCol w:w="1133"/>
-        <w:gridCol w:w="1225"/>
+        <w:gridCol w:w="1986"/>
+        <w:gridCol w:w="2411"/>
+        <w:gridCol w:w="1427"/>
+        <w:gridCol w:w="1144"/>
+        <w:gridCol w:w="1179"/>
+        <w:gridCol w:w="1213"/>
       </w:tblGrid>
       <w:tr>
         <w:trPr>
@@ -2977,6 +4847,13 @@
                 <w:color w:val="000000"/>
               </w:rPr>
             </w:pPr>
+            <w:r>
+              <w:rPr>
+                <w:rFonts w:ascii="Dax-Regular" w:eastAsia="Times New Roman" w:hAnsi="Dax-Regular" w:cs="Calibri"/>
+                <w:color w:val="000000"/>
+              </w:rPr>
+              <w:t>100</w:t>
+            </w:r>
           </w:p>
         </w:tc>
         <w:tc>
@@ -3000,6 +4877,13 @@
                 <w:color w:val="000000"/>
               </w:rPr>
             </w:pPr>
+            <w:r>
+              <w:rPr>
+                <w:rFonts w:ascii="Dax-Regular" w:eastAsia="Times New Roman" w:hAnsi="Dax-Regular" w:cs="Calibri"/>
+                <w:color w:val="000000"/>
+              </w:rPr>
+              <w:t>87.10</w:t>
+            </w:r>
           </w:p>
         </w:tc>
         <w:tc>
@@ -3023,6 +4907,13 @@
                 <w:color w:val="000000"/>
               </w:rPr>
             </w:pPr>
+            <w:r>
+              <w:rPr>
+                <w:rFonts w:ascii="Dax-Regular" w:eastAsia="Times New Roman" w:hAnsi="Dax-Regular" w:cs="Calibri"/>
+                <w:color w:val="000000"/>
+              </w:rPr>
+              <w:t>27.30</w:t>
+            </w:r>
           </w:p>
         </w:tc>
         <w:tc>
@@ -3046,6 +4937,13 @@
                 <w:color w:val="000000"/>
               </w:rPr>
             </w:pPr>
+            <w:r>
+              <w:rPr>
+                <w:rFonts w:ascii="Dax-Regular" w:eastAsia="Times New Roman" w:hAnsi="Dax-Regular" w:cs="Calibri"/>
+                <w:color w:val="000000"/>
+              </w:rPr>
+              <w:t>26.4</w:t>
+            </w:r>
           </w:p>
         </w:tc>
         <w:tc>
@@ -3069,6 +4967,199 @@
                 <w:color w:val="000000"/>
               </w:rPr>
             </w:pPr>
+            <w:r>
+              <w:rPr>
+                <w:rFonts w:ascii="Dax-Regular" w:eastAsia="Times New Roman" w:hAnsi="Dax-Regular" w:cs="Calibri"/>
+                <w:color w:val="000000"/>
+              </w:rPr>
+              <w:t>15.96</w:t>
+            </w:r>
+          </w:p>
+        </w:tc>
+      </w:tr>
+      <w:tr>
+        <w:trPr>
+          <w:trHeight w:val="37"/>
+        </w:trPr>
+        <w:tc>
+          <w:tcPr>
+            <w:tcW w:w="0" w:type="auto"/>
+            <w:tcBorders>
+              <w:top w:val="nil"/>
+              <w:left w:val="nil"/>
+              <w:bottom w:val="nil"/>
+              <w:right w:val="nil"/>
+            </w:tcBorders>
+            <w:shd w:val="clear" w:color="D9D9D9" w:fill="D9D9D9"/>
+            <w:vAlign w:val="center"/>
+          </w:tcPr>
+          <w:p>
+            <w:pPr>
+              <w:spacing w:after="0" w:line="240" w:lineRule="auto"/>
+              <w:jc w:val="center"/>
+              <w:rPr>
+                <w:rFonts w:ascii="Dax-Regular" w:eastAsia="Times New Roman" w:hAnsi="Dax-Regular" w:cs="Calibri"/>
+                <w:color w:val="000000"/>
+              </w:rPr>
+            </w:pPr>
+            <w:r>
+              <w:rPr>
+                <w:rFonts w:ascii="Dax-Regular" w:eastAsia="Times New Roman" w:hAnsi="Dax-Regular" w:cs="Calibri"/>
+                <w:color w:val="000000"/>
+              </w:rPr>
+              <w:t>0.50%</w:t>
+            </w:r>
+          </w:p>
+        </w:tc>
+        <w:tc>
+          <w:tcPr>
+            <w:tcW w:w="0" w:type="auto"/>
+            <w:tcBorders>
+              <w:top w:val="nil"/>
+              <w:left w:val="nil"/>
+              <w:bottom w:val="nil"/>
+              <w:right w:val="nil"/>
+            </w:tcBorders>
+            <w:shd w:val="clear" w:color="D9D9D9" w:fill="D9D9D9"/>
+            <w:noWrap/>
+            <w:vAlign w:val="center"/>
+          </w:tcPr>
+          <w:p>
+            <w:pPr>
+              <w:spacing w:after="0" w:line="240" w:lineRule="auto"/>
+              <w:jc w:val="center"/>
+              <w:rPr>
+                <w:rFonts w:ascii="Dax-Regular" w:eastAsia="Times New Roman" w:hAnsi="Dax-Regular" w:cs="Calibri"/>
+                <w:color w:val="000000"/>
+              </w:rPr>
+            </w:pPr>
+            <w:r>
+              <w:rPr>
+                <w:rFonts w:ascii="Dax-Regular" w:eastAsia="Times New Roman" w:hAnsi="Dax-Regular" w:cs="Calibri"/>
+                <w:color w:val="000000"/>
+              </w:rPr>
+              <w:t>200</w:t>
+            </w:r>
+          </w:p>
+        </w:tc>
+        <w:tc>
+          <w:tcPr>
+            <w:tcW w:w="0" w:type="auto"/>
+            <w:tcBorders>
+              <w:top w:val="nil"/>
+              <w:left w:val="nil"/>
+              <w:bottom w:val="nil"/>
+              <w:right w:val="nil"/>
+            </w:tcBorders>
+            <w:shd w:val="clear" w:color="D9D9D9" w:fill="D9D9D9"/>
+            <w:vAlign w:val="center"/>
+          </w:tcPr>
+          <w:p>
+            <w:pPr>
+              <w:spacing w:after="0" w:line="240" w:lineRule="auto"/>
+              <w:jc w:val="center"/>
+              <w:rPr>
+                <w:rFonts w:ascii="Dax-Regular" w:eastAsia="Times New Roman" w:hAnsi="Dax-Regular" w:cs="Calibri"/>
+                <w:color w:val="000000"/>
+              </w:rPr>
+            </w:pPr>
+            <w:r>
+              <w:rPr>
+                <w:rFonts w:ascii="Dax-Regular" w:eastAsia="Times New Roman" w:hAnsi="Dax-Regular" w:cs="Calibri"/>
+                <w:color w:val="000000"/>
+              </w:rPr>
+              <w:t>521.52</w:t>
+            </w:r>
+          </w:p>
+        </w:tc>
+        <w:tc>
+          <w:tcPr>
+            <w:tcW w:w="0" w:type="auto"/>
+            <w:tcBorders>
+              <w:top w:val="nil"/>
+              <w:left w:val="nil"/>
+              <w:bottom w:val="nil"/>
+              <w:right w:val="nil"/>
+            </w:tcBorders>
+            <w:shd w:val="clear" w:color="D9D9D9" w:fill="D9D9D9"/>
+            <w:vAlign w:val="center"/>
+          </w:tcPr>
+          <w:p>
+            <w:pPr>
+              <w:spacing w:after="0" w:line="240" w:lineRule="auto"/>
+              <w:jc w:val="center"/>
+              <w:rPr>
+                <w:rFonts w:ascii="Dax-Regular" w:eastAsia="Times New Roman" w:hAnsi="Dax-Regular" w:cs="Calibri"/>
+                <w:color w:val="000000"/>
+              </w:rPr>
+            </w:pPr>
+            <w:r>
+              <w:rPr>
+                <w:rFonts w:ascii="Dax-Regular" w:eastAsia="Times New Roman" w:hAnsi="Dax-Regular" w:cs="Calibri"/>
+                <w:color w:val="000000"/>
+              </w:rPr>
+              <w:t>76.30</w:t>
+            </w:r>
+          </w:p>
+        </w:tc>
+        <w:tc>
+          <w:tcPr>
+            <w:tcW w:w="0" w:type="auto"/>
+            <w:tcBorders>
+              <w:top w:val="nil"/>
+              <w:left w:val="nil"/>
+              <w:bottom w:val="nil"/>
+              <w:right w:val="nil"/>
+            </w:tcBorders>
+            <w:shd w:val="clear" w:color="D9D9D9" w:fill="D9D9D9"/>
+            <w:vAlign w:val="center"/>
+          </w:tcPr>
+          <w:p>
+            <w:pPr>
+              <w:spacing w:after="0" w:line="240" w:lineRule="auto"/>
+              <w:jc w:val="center"/>
+              <w:rPr>
+                <w:rFonts w:ascii="Dax-Regular" w:eastAsia="Times New Roman" w:hAnsi="Dax-Regular" w:cs="Calibri"/>
+                <w:color w:val="000000"/>
+              </w:rPr>
+            </w:pPr>
+            <w:r>
+              <w:rPr>
+                <w:rFonts w:ascii="Dax-Regular" w:eastAsia="Times New Roman" w:hAnsi="Dax-Regular" w:cs="Calibri"/>
+                <w:color w:val="000000"/>
+              </w:rPr>
+              <w:t>87.89</w:t>
+            </w:r>
+          </w:p>
+        </w:tc>
+        <w:tc>
+          <w:tcPr>
+            <w:tcW w:w="0" w:type="auto"/>
+            <w:tcBorders>
+              <w:top w:val="nil"/>
+              <w:left w:val="nil"/>
+              <w:bottom w:val="nil"/>
+              <w:right w:val="nil"/>
+            </w:tcBorders>
+            <w:shd w:val="clear" w:color="D9D9D9" w:fill="D9D9D9"/>
+            <w:vAlign w:val="center"/>
+          </w:tcPr>
+          <w:p>
+            <w:pPr>
+              <w:spacing w:after="0" w:line="240" w:lineRule="auto"/>
+              <w:jc w:val="center"/>
+              <w:rPr>
+                <w:rFonts w:ascii="Dax-Regular" w:eastAsia="Times New Roman" w:hAnsi="Dax-Regular" w:cs="Calibri"/>
+                <w:color w:val="000000"/>
+              </w:rPr>
+            </w:pPr>
+            <w:r>
+              <w:rPr>
+                <w:rFonts w:ascii="Dax-Regular" w:eastAsia="Times New Roman" w:hAnsi="Dax-Regular" w:cs="Calibri"/>
+                <w:color w:val="000000"/>
+              </w:rPr>
+              <w:t>33.17</w:t>
+            </w:r>
           </w:p>
         </w:tc>
       </w:tr>
@@ -3082,7 +5173,7 @@
             <w:tcBorders>
               <w:top w:val="nil"/>
               <w:left w:val="nil"/>
-              <w:bottom w:val="single" w:sz="4" w:space="0" w:color="000000"/>
+              <w:bottom w:val="nil"/>
               <w:right w:val="nil"/>
             </w:tcBorders>
             <w:shd w:val="clear" w:color="auto" w:fill="auto"/>
@@ -3113,7 +5204,7 @@
             <w:tcBorders>
               <w:top w:val="nil"/>
               <w:left w:val="nil"/>
-              <w:bottom w:val="single" w:sz="4" w:space="0" w:color="000000"/>
+              <w:bottom w:val="nil"/>
               <w:right w:val="nil"/>
             </w:tcBorders>
             <w:shd w:val="clear" w:color="auto" w:fill="auto"/>
@@ -3129,8 +5220,140 @@
                 <w:color w:val="000000"/>
               </w:rPr>
             </w:pPr>
-          </w:p>
-        </w:tc>
+            <w:r>
+              <w:rPr>
+                <w:rFonts w:ascii="Dax-Regular" w:eastAsia="Times New Roman" w:hAnsi="Dax-Regular" w:cs="Calibri"/>
+                <w:color w:val="000000"/>
+              </w:rPr>
+              <w:t>400</w:t>
+            </w:r>
+          </w:p>
+        </w:tc>
+        <w:tc>
+          <w:tcPr>
+            <w:tcW w:w="0" w:type="auto"/>
+            <w:tcBorders>
+              <w:top w:val="nil"/>
+              <w:left w:val="nil"/>
+              <w:bottom w:val="nil"/>
+              <w:right w:val="nil"/>
+            </w:tcBorders>
+            <w:shd w:val="clear" w:color="auto" w:fill="auto"/>
+            <w:vAlign w:val="center"/>
+          </w:tcPr>
+          <w:p>
+            <w:pPr>
+              <w:spacing w:after="0" w:line="240" w:lineRule="auto"/>
+              <w:jc w:val="center"/>
+              <w:rPr>
+                <w:rFonts w:ascii="Dax-Regular" w:eastAsia="Times New Roman" w:hAnsi="Dax-Regular" w:cs="Calibri"/>
+                <w:color w:val="000000"/>
+              </w:rPr>
+            </w:pPr>
+            <w:r>
+              <w:rPr>
+                <w:rFonts w:ascii="Dax-Regular" w:eastAsia="Times New Roman" w:hAnsi="Dax-Regular" w:cs="Calibri"/>
+                <w:color w:val="000000"/>
+              </w:rPr>
+              <w:t>3852.64</w:t>
+            </w:r>
+          </w:p>
+        </w:tc>
+        <w:tc>
+          <w:tcPr>
+            <w:tcW w:w="0" w:type="auto"/>
+            <w:tcBorders>
+              <w:top w:val="nil"/>
+              <w:left w:val="nil"/>
+              <w:bottom w:val="nil"/>
+              <w:right w:val="nil"/>
+            </w:tcBorders>
+            <w:shd w:val="clear" w:color="auto" w:fill="auto"/>
+            <w:vAlign w:val="center"/>
+          </w:tcPr>
+          <w:p>
+            <w:pPr>
+              <w:spacing w:after="0" w:line="240" w:lineRule="auto"/>
+              <w:jc w:val="center"/>
+              <w:rPr>
+                <w:rFonts w:ascii="Dax-Regular" w:eastAsia="Times New Roman" w:hAnsi="Dax-Regular" w:cs="Calibri"/>
+                <w:color w:val="000000"/>
+              </w:rPr>
+            </w:pPr>
+            <w:r>
+              <w:rPr>
+                <w:rFonts w:ascii="Dax-Regular" w:eastAsia="Times New Roman" w:hAnsi="Dax-Regular" w:cs="Calibri"/>
+                <w:color w:val="000000"/>
+              </w:rPr>
+              <w:t>347.43</w:t>
+            </w:r>
+          </w:p>
+        </w:tc>
+        <w:tc>
+          <w:tcPr>
+            <w:tcW w:w="0" w:type="auto"/>
+            <w:tcBorders>
+              <w:top w:val="nil"/>
+              <w:left w:val="nil"/>
+              <w:bottom w:val="nil"/>
+              <w:right w:val="nil"/>
+            </w:tcBorders>
+            <w:shd w:val="clear" w:color="auto" w:fill="auto"/>
+            <w:vAlign w:val="center"/>
+          </w:tcPr>
+          <w:p>
+            <w:pPr>
+              <w:spacing w:after="0" w:line="240" w:lineRule="auto"/>
+              <w:jc w:val="center"/>
+              <w:rPr>
+                <w:rFonts w:ascii="Dax-Regular" w:eastAsia="Times New Roman" w:hAnsi="Dax-Regular" w:cs="Calibri"/>
+                <w:color w:val="000000"/>
+              </w:rPr>
+            </w:pPr>
+            <w:r>
+              <w:rPr>
+                <w:rFonts w:ascii="Dax-Regular" w:eastAsia="Times New Roman" w:hAnsi="Dax-Regular" w:cs="Calibri"/>
+                <w:color w:val="000000"/>
+              </w:rPr>
+              <w:t>352.14</w:t>
+            </w:r>
+          </w:p>
+        </w:tc>
+        <w:tc>
+          <w:tcPr>
+            <w:tcW w:w="0" w:type="auto"/>
+            <w:tcBorders>
+              <w:top w:val="nil"/>
+              <w:left w:val="nil"/>
+              <w:bottom w:val="nil"/>
+              <w:right w:val="nil"/>
+            </w:tcBorders>
+            <w:shd w:val="clear" w:color="auto" w:fill="auto"/>
+            <w:vAlign w:val="center"/>
+          </w:tcPr>
+          <w:p>
+            <w:pPr>
+              <w:spacing w:after="0" w:line="240" w:lineRule="auto"/>
+              <w:jc w:val="center"/>
+              <w:rPr>
+                <w:rFonts w:ascii="Dax-Regular" w:eastAsia="Times New Roman" w:hAnsi="Dax-Regular" w:cs="Calibri"/>
+                <w:color w:val="000000"/>
+              </w:rPr>
+            </w:pPr>
+            <w:r>
+              <w:rPr>
+                <w:rFonts w:ascii="Dax-Regular" w:eastAsia="Times New Roman" w:hAnsi="Dax-Regular" w:cs="Calibri"/>
+                <w:color w:val="000000"/>
+              </w:rPr>
+              <w:t>76.86</w:t>
+            </w:r>
+          </w:p>
+        </w:tc>
+      </w:tr>
+      <w:tr>
+        <w:trPr>
+          <w:trHeight w:val="47"/>
+        </w:trPr>
         <w:tc>
           <w:tcPr>
             <w:tcW w:w="0" w:type="auto"/>
@@ -3152,6 +5375,13 @@
                 <w:color w:val="000000"/>
               </w:rPr>
             </w:pPr>
+            <w:r>
+              <w:rPr>
+                <w:rFonts w:ascii="Dax-Regular" w:eastAsia="Times New Roman" w:hAnsi="Dax-Regular" w:cs="Calibri"/>
+                <w:color w:val="000000"/>
+              </w:rPr>
+              <w:t>100.00%</w:t>
+            </w:r>
           </w:p>
         </w:tc>
         <w:tc>
@@ -3164,17 +5394,25 @@
               <w:right w:val="nil"/>
             </w:tcBorders>
             <w:shd w:val="clear" w:color="auto" w:fill="auto"/>
-            <w:vAlign w:val="center"/>
-          </w:tcPr>
-          <w:p>
-            <w:pPr>
-              <w:spacing w:after="0" w:line="240" w:lineRule="auto"/>
-              <w:jc w:val="center"/>
-              <w:rPr>
-                <w:rFonts w:ascii="Dax-Regular" w:eastAsia="Times New Roman" w:hAnsi="Dax-Regular" w:cs="Calibri"/>
-                <w:color w:val="000000"/>
-              </w:rPr>
-            </w:pPr>
+            <w:noWrap/>
+            <w:vAlign w:val="center"/>
+          </w:tcPr>
+          <w:p>
+            <w:pPr>
+              <w:spacing w:after="0" w:line="240" w:lineRule="auto"/>
+              <w:jc w:val="center"/>
+              <w:rPr>
+                <w:rFonts w:ascii="Dax-Regular" w:eastAsia="Times New Roman" w:hAnsi="Dax-Regular" w:cs="Calibri"/>
+                <w:color w:val="000000"/>
+              </w:rPr>
+            </w:pPr>
+            <w:r>
+              <w:rPr>
+                <w:rFonts w:ascii="Dax-Regular" w:eastAsia="Times New Roman" w:hAnsi="Dax-Regular" w:cs="Calibri"/>
+                <w:color w:val="000000"/>
+              </w:rPr>
+              <w:t>500</w:t>
+            </w:r>
           </w:p>
         </w:tc>
         <w:tc>
@@ -3198,6 +5436,13 @@
                 <w:color w:val="000000"/>
               </w:rPr>
             </w:pPr>
+            <w:r>
+              <w:rPr>
+                <w:rFonts w:ascii="Dax-Regular" w:eastAsia="Times New Roman" w:hAnsi="Dax-Regular" w:cs="Calibri"/>
+                <w:color w:val="000000"/>
+              </w:rPr>
+              <w:t>7795.27</w:t>
+            </w:r>
           </w:p>
         </w:tc>
         <w:tc>
@@ -3221,6 +5466,73 @@
                 <w:color w:val="000000"/>
               </w:rPr>
             </w:pPr>
+            <w:r>
+              <w:rPr>
+                <w:rFonts w:ascii="Dax-Regular" w:eastAsia="Times New Roman" w:hAnsi="Dax-Regular" w:cs="Calibri"/>
+                <w:color w:val="000000"/>
+              </w:rPr>
+              <w:t>536.89</w:t>
+            </w:r>
+          </w:p>
+        </w:tc>
+        <w:tc>
+          <w:tcPr>
+            <w:tcW w:w="0" w:type="auto"/>
+            <w:tcBorders>
+              <w:top w:val="nil"/>
+              <w:left w:val="nil"/>
+              <w:bottom w:val="single" w:sz="4" w:space="0" w:color="000000"/>
+              <w:right w:val="nil"/>
+            </w:tcBorders>
+            <w:shd w:val="clear" w:color="auto" w:fill="auto"/>
+            <w:vAlign w:val="center"/>
+          </w:tcPr>
+          <w:p>
+            <w:pPr>
+              <w:spacing w:after="0" w:line="240" w:lineRule="auto"/>
+              <w:jc w:val="center"/>
+              <w:rPr>
+                <w:rFonts w:ascii="Dax-Regular" w:eastAsia="Times New Roman" w:hAnsi="Dax-Regular" w:cs="Calibri"/>
+                <w:color w:val="000000"/>
+              </w:rPr>
+            </w:pPr>
+            <w:r>
+              <w:rPr>
+                <w:rFonts w:ascii="Dax-Regular" w:eastAsia="Times New Roman" w:hAnsi="Dax-Regular" w:cs="Calibri"/>
+                <w:color w:val="000000"/>
+              </w:rPr>
+              <w:t>501.70</w:t>
+            </w:r>
+          </w:p>
+        </w:tc>
+        <w:tc>
+          <w:tcPr>
+            <w:tcW w:w="0" w:type="auto"/>
+            <w:tcBorders>
+              <w:top w:val="nil"/>
+              <w:left w:val="nil"/>
+              <w:bottom w:val="single" w:sz="4" w:space="0" w:color="000000"/>
+              <w:right w:val="nil"/>
+            </w:tcBorders>
+            <w:shd w:val="clear" w:color="auto" w:fill="auto"/>
+            <w:vAlign w:val="center"/>
+          </w:tcPr>
+          <w:p>
+            <w:pPr>
+              <w:spacing w:after="0" w:line="240" w:lineRule="auto"/>
+              <w:jc w:val="center"/>
+              <w:rPr>
+                <w:rFonts w:ascii="Dax-Regular" w:eastAsia="Times New Roman" w:hAnsi="Dax-Regular" w:cs="Calibri"/>
+                <w:color w:val="000000"/>
+              </w:rPr>
+            </w:pPr>
+            <w:r>
+              <w:rPr>
+                <w:rFonts w:ascii="Dax-Regular" w:eastAsia="Times New Roman" w:hAnsi="Dax-Regular" w:cs="Calibri"/>
+                <w:color w:val="000000"/>
+              </w:rPr>
+              <w:t>109.55</w:t>
+            </w:r>
           </w:p>
         </w:tc>
       </w:tr>
@@ -3284,9 +5596,9 @@
         <w:tblLook w:val="04A0" w:firstRow="1" w:lastRow="0" w:firstColumn="1" w:lastColumn="0" w:noHBand="0" w:noVBand="1"/>
       </w:tblPr>
       <w:tblGrid>
-        <w:gridCol w:w="1439"/>
-        <w:gridCol w:w="2226"/>
-        <w:gridCol w:w="3065"/>
+        <w:gridCol w:w="1413"/>
+        <w:gridCol w:w="2242"/>
+        <w:gridCol w:w="3061"/>
       </w:tblGrid>
       <w:tr>
         <w:trPr>
@@ -3315,7 +5627,6 @@
                 <w:szCs w:val="24"/>
                 <w:lang w:val="es-419"/>
               </w:rPr>
-              <w:lastRenderedPageBreak/>
               <w:t>Algoritmo</w:t>
             </w:r>
           </w:p>
@@ -5915,6 +8226,124 @@
 </file>
 
 <file path=customXml/item1.xml><?xml version="1.0" encoding="utf-8"?>
+<p:properties xmlns:p="http://schemas.microsoft.com/office/2006/metadata/properties" xmlns:xsi="http://www.w3.org/2001/XMLSchema-instance" xmlns:pc="http://schemas.microsoft.com/office/infopath/2007/PartnerControls">
+  <documentManagement>
+    <SharedWithUsers xmlns="85e30bcc-d76c-4413-8e4d-2dce22fb0743">
+      <UserInfo>
+        <DisplayName>Carlos Andres Lozano Garzon</DisplayName>
+        <AccountId>13</AccountId>
+        <AccountType/>
+      </UserInfo>
+      <UserInfo>
+        <DisplayName>Dario Ernesto Correal Torres</DisplayName>
+        <AccountId>15</AccountId>
+        <AccountType/>
+      </UserInfo>
+      <UserInfo>
+        <DisplayName>Mario  Fernando De la rosa Rosero</DisplayName>
+        <AccountId>16</AccountId>
+        <AccountType/>
+      </UserInfo>
+      <UserInfo>
+        <DisplayName>Christian Camilo Aparicio Baquen</DisplayName>
+        <AccountId>50</AccountId>
+        <AccountType/>
+      </UserInfo>
+      <UserInfo>
+        <DisplayName>Arturo Henao Chaparro</DisplayName>
+        <AccountId>48</AccountId>
+        <AccountType/>
+      </UserInfo>
+      <UserInfo>
+        <DisplayName>Luis Esteban Florez Salamanca</DisplayName>
+        <AccountId>33</AccountId>
+        <AccountType/>
+      </UserInfo>
+      <UserInfo>
+        <DisplayName>Ivan David Salazar Cardenas</DisplayName>
+        <AccountId>52</AccountId>
+        <AccountType/>
+      </UserInfo>
+      <UserInfo>
+        <DisplayName>Juan Carlos Marin Morales</DisplayName>
+        <AccountId>53</AccountId>
+        <AccountType/>
+      </UserInfo>
+      <UserInfo>
+        <DisplayName>Sofia Duque Gomez</DisplayName>
+        <AccountId>60</AccountId>
+        <AccountType/>
+      </UserInfo>
+      <UserInfo>
+        <DisplayName>Andres Felipe Romero Brand</DisplayName>
+        <AccountId>91</AccountId>
+        <AccountType/>
+      </UserInfo>
+      <UserInfo>
+        <DisplayName>Lindsay Vanessa Pinto Morato</DisplayName>
+        <AccountId>92</AccountId>
+        <AccountType/>
+      </UserInfo>
+      <UserInfo>
+        <DisplayName>Miguel Angel Acosta Walteros</DisplayName>
+        <AccountId>94</AccountId>
+        <AccountType/>
+      </UserInfo>
+      <UserInfo>
+        <DisplayName>Juan David Diaz Ipuz</DisplayName>
+        <AccountId>90</AccountId>
+        <AccountType/>
+      </UserInfo>
+      <UserInfo>
+        <DisplayName>Lily Aitana valentina Duque Chavez</DisplayName>
+        <AccountId>17</AccountId>
+        <AccountType/>
+      </UserInfo>
+      <UserInfo>
+        <DisplayName>Isaac David Bermudez Lara</DisplayName>
+        <AccountId>95</AccountId>
+        <AccountType/>
+      </UserInfo>
+      <UserInfo>
+        <DisplayName>Daniel Alejandro Angel Fuertes</DisplayName>
+        <AccountId>55</AccountId>
+        <AccountType/>
+      </UserInfo>
+      <UserInfo>
+        <DisplayName>Jeniffer Liliam Mendoza Espinosa</DisplayName>
+        <AccountId>97</AccountId>
+        <AccountType/>
+      </UserInfo>
+      <UserInfo>
+        <DisplayName>Kevin Cohen Solano</DisplayName>
+        <AccountId>93</AccountId>
+        <AccountType/>
+      </UserInfo>
+      <UserInfo>
+        <DisplayName>Cesar Luis Moreno Gonzalez</DisplayName>
+        <AccountId>96</AccountId>
+        <AccountType/>
+      </UserInfo>
+      <UserInfo>
+        <DisplayName>Jose Cristobal Arroyo Castellanos</DisplayName>
+        <AccountId>54</AccountId>
+        <AccountType/>
+      </UserInfo>
+    </SharedWithUsers>
+  </documentManagement>
+</p:properties>
+</file>
+
+<file path=customXml/item2.xml><?xml version="1.0" encoding="utf-8"?>
+<?mso-contentType ?>
+<FormTemplates xmlns="http://schemas.microsoft.com/sharepoint/v3/contenttype/forms">
+  <Display>DocumentLibraryForm</Display>
+  <Edit>DocumentLibraryForm</Edit>
+  <New>DocumentLibraryForm</New>
+</FormTemplates>
+</file>
+
+<file path=customXml/item3.xml><?xml version="1.0" encoding="utf-8"?>
 <ct:contentTypeSchema xmlns:ct="http://schemas.microsoft.com/office/2006/metadata/contentType" xmlns:ma="http://schemas.microsoft.com/office/2006/metadata/properties/metaAttributes" ct:_="" ma:_="" ma:contentTypeName="Documento" ma:contentTypeID="0x01010023858CF01A2EF24688B692775F4C60A4" ma:contentTypeVersion="12" ma:contentTypeDescription="Crear nuevo documento." ma:contentTypeScope="" ma:versionID="6ca5caf3e573104b48cd489fb7ebf238">
   <xsd:schema xmlns:xsd="http://www.w3.org/2001/XMLSchema" xmlns:xs="http://www.w3.org/2001/XMLSchema" xmlns:p="http://schemas.microsoft.com/office/2006/metadata/properties" xmlns:ns2="164883f8-7691-4ecf-b54a-664c0d0edefe" xmlns:ns3="85e30bcc-d76c-4413-8e4d-2dce22fb0743" targetNamespace="http://schemas.microsoft.com/office/2006/metadata/properties" ma:root="true" ma:fieldsID="f8ff97dc266d6a6a16fe4e7cad907b60" ns2:_="" ns3:_="">
     <xsd:import namespace="164883f8-7691-4ecf-b54a-664c0d0edefe"/>
@@ -6131,125 +8560,25 @@
 </ct:contentTypeSchema>
 </file>
 
-<file path=customXml/item2.xml><?xml version="1.0" encoding="utf-8"?>
-<?mso-contentType ?>
-<FormTemplates xmlns="http://schemas.microsoft.com/sharepoint/v3/contenttype/forms">
-  <Display>DocumentLibraryForm</Display>
-  <Edit>DocumentLibraryForm</Edit>
-  <New>DocumentLibraryForm</New>
-</FormTemplates>
+<file path=customXml/itemProps1.xml><?xml version="1.0" encoding="utf-8"?>
+<ds:datastoreItem xmlns:ds="http://schemas.openxmlformats.org/officeDocument/2006/customXml" ds:itemID="{D8D55360-DA4E-4EE6-A532-0D8BE99E30A4}">
+  <ds:schemaRefs>
+    <ds:schemaRef ds:uri="http://schemas.microsoft.com/office/2006/metadata/properties"/>
+    <ds:schemaRef ds:uri="http://schemas.microsoft.com/office/infopath/2007/PartnerControls"/>
+    <ds:schemaRef ds:uri="85e30bcc-d76c-4413-8e4d-2dce22fb0743"/>
+  </ds:schemaRefs>
+</ds:datastoreItem>
 </file>
 
-<file path=customXml/item3.xml><?xml version="1.0" encoding="utf-8"?>
-<p:properties xmlns:p="http://schemas.microsoft.com/office/2006/metadata/properties" xmlns:xsi="http://www.w3.org/2001/XMLSchema-instance" xmlns:pc="http://schemas.microsoft.com/office/infopath/2007/PartnerControls">
-  <documentManagement>
-    <SharedWithUsers xmlns="85e30bcc-d76c-4413-8e4d-2dce22fb0743">
-      <UserInfo>
-        <DisplayName>Carlos Andres Lozano Garzon</DisplayName>
-        <AccountId>13</AccountId>
-        <AccountType/>
-      </UserInfo>
-      <UserInfo>
-        <DisplayName>Dario Ernesto Correal Torres</DisplayName>
-        <AccountId>15</AccountId>
-        <AccountType/>
-      </UserInfo>
-      <UserInfo>
-        <DisplayName>Mario  Fernando De la rosa Rosero</DisplayName>
-        <AccountId>16</AccountId>
-        <AccountType/>
-      </UserInfo>
-      <UserInfo>
-        <DisplayName>Christian Camilo Aparicio Baquen</DisplayName>
-        <AccountId>50</AccountId>
-        <AccountType/>
-      </UserInfo>
-      <UserInfo>
-        <DisplayName>Arturo Henao Chaparro</DisplayName>
-        <AccountId>48</AccountId>
-        <AccountType/>
-      </UserInfo>
-      <UserInfo>
-        <DisplayName>Luis Esteban Florez Salamanca</DisplayName>
-        <AccountId>33</AccountId>
-        <AccountType/>
-      </UserInfo>
-      <UserInfo>
-        <DisplayName>Ivan David Salazar Cardenas</DisplayName>
-        <AccountId>52</AccountId>
-        <AccountType/>
-      </UserInfo>
-      <UserInfo>
-        <DisplayName>Juan Carlos Marin Morales</DisplayName>
-        <AccountId>53</AccountId>
-        <AccountType/>
-      </UserInfo>
-      <UserInfo>
-        <DisplayName>Sofia Duque Gomez</DisplayName>
-        <AccountId>60</AccountId>
-        <AccountType/>
-      </UserInfo>
-      <UserInfo>
-        <DisplayName>Andres Felipe Romero Brand</DisplayName>
-        <AccountId>91</AccountId>
-        <AccountType/>
-      </UserInfo>
-      <UserInfo>
-        <DisplayName>Lindsay Vanessa Pinto Morato</DisplayName>
-        <AccountId>92</AccountId>
-        <AccountType/>
-      </UserInfo>
-      <UserInfo>
-        <DisplayName>Miguel Angel Acosta Walteros</DisplayName>
-        <AccountId>94</AccountId>
-        <AccountType/>
-      </UserInfo>
-      <UserInfo>
-        <DisplayName>Juan David Diaz Ipuz</DisplayName>
-        <AccountId>90</AccountId>
-        <AccountType/>
-      </UserInfo>
-      <UserInfo>
-        <DisplayName>Lily Aitana valentina Duque Chavez</DisplayName>
-        <AccountId>17</AccountId>
-        <AccountType/>
-      </UserInfo>
-      <UserInfo>
-        <DisplayName>Isaac David Bermudez Lara</DisplayName>
-        <AccountId>95</AccountId>
-        <AccountType/>
-      </UserInfo>
-      <UserInfo>
-        <DisplayName>Daniel Alejandro Angel Fuertes</DisplayName>
-        <AccountId>55</AccountId>
-        <AccountType/>
-      </UserInfo>
-      <UserInfo>
-        <DisplayName>Jeniffer Liliam Mendoza Espinosa</DisplayName>
-        <AccountId>97</AccountId>
-        <AccountType/>
-      </UserInfo>
-      <UserInfo>
-        <DisplayName>Kevin Cohen Solano</DisplayName>
-        <AccountId>93</AccountId>
-        <AccountType/>
-      </UserInfo>
-      <UserInfo>
-        <DisplayName>Cesar Luis Moreno Gonzalez</DisplayName>
-        <AccountId>96</AccountId>
-        <AccountType/>
-      </UserInfo>
-      <UserInfo>
-        <DisplayName>Jose Cristobal Arroyo Castellanos</DisplayName>
-        <AccountId>54</AccountId>
-        <AccountType/>
-      </UserInfo>
-    </SharedWithUsers>
-  </documentManagement>
-</p:properties>
+<file path=customXml/itemProps2.xml><?xml version="1.0" encoding="utf-8"?>
+<ds:datastoreItem xmlns:ds="http://schemas.openxmlformats.org/officeDocument/2006/customXml" ds:itemID="{7DBE8262-9C92-4A1B-85FF-A533173B85D6}">
+  <ds:schemaRefs>
+    <ds:schemaRef ds:uri="http://schemas.microsoft.com/sharepoint/v3/contenttype/forms"/>
+  </ds:schemaRefs>
+</ds:datastoreItem>
 </file>
 
-<file path=customXml/itemProps1.xml><?xml version="1.0" encoding="utf-8"?>
+<file path=customXml/itemProps3.xml><?xml version="1.0" encoding="utf-8"?>
 <ds:datastoreItem xmlns:ds="http://schemas.openxmlformats.org/officeDocument/2006/customXml" ds:itemID="{570DB6D3-8E6B-4426-9C2D-AC98993DD9BC}">
   <ds:schemaRefs>
     <ds:schemaRef ds:uri="http://schemas.microsoft.com/office/2006/metadata/contentType"/>
@@ -6266,22 +8595,4 @@
     <ds:schemaRef ds:uri="http://schemas.microsoft.com/internal/obd"/>
   </ds:schemaRefs>
 </ds:datastoreItem>
-</file>
-
-<file path=customXml/itemProps2.xml><?xml version="1.0" encoding="utf-8"?>
-<ds:datastoreItem xmlns:ds="http://schemas.openxmlformats.org/officeDocument/2006/customXml" ds:itemID="{7DBE8262-9C92-4A1B-85FF-A533173B85D6}">
-  <ds:schemaRefs>
-    <ds:schemaRef ds:uri="http://schemas.microsoft.com/sharepoint/v3/contenttype/forms"/>
-  </ds:schemaRefs>
-</ds:datastoreItem>
-</file>
-
-<file path=customXml/itemProps3.xml><?xml version="1.0" encoding="utf-8"?>
-<ds:datastoreItem xmlns:ds="http://schemas.openxmlformats.org/officeDocument/2006/customXml" ds:itemID="{D8D55360-DA4E-4EE6-A532-0D8BE99E30A4}">
-  <ds:schemaRefs>
-    <ds:schemaRef ds:uri="http://schemas.microsoft.com/office/2006/metadata/properties"/>
-    <ds:schemaRef ds:uri="http://schemas.microsoft.com/office/infopath/2007/PartnerControls"/>
-    <ds:schemaRef ds:uri="85e30bcc-d76c-4413-8e4d-2dce22fb0743"/>
-  </ds:schemaRefs>
-</ds:datastoreItem>
 </file>
</xml_diff>